<commit_message>
change been made on model for focusingNN, run some tests and save results
</commit_message>
<xml_diff>
--- a/Documents/SDD/SDD.docx
+++ b/Documents/SDD/SDD.docx
@@ -396,12 +396,12 @@
           <wp:inline distB="0" distT="0" distL="114300" distR="114300">
             <wp:extent cx="2131060" cy="835025"/>
             <wp:effectExtent b="0" l="0" r="0" t="0"/>
-            <wp:docPr id="7" name="image2.png"/>
+            <wp:docPr id="8" name="image1.png"/>
             <a:graphic>
               <a:graphicData uri="http://schemas.openxmlformats.org/drawingml/2006/picture">
                 <pic:pic>
                   <pic:nvPicPr>
-                    <pic:cNvPr id="0" name="image2.png"/>
+                    <pic:cNvPr id="0" name="image1.png"/>
                     <pic:cNvPicPr preferRelativeResize="0"/>
                   </pic:nvPicPr>
                   <pic:blipFill>
@@ -848,7 +848,13 @@
         </w:rPr>
         <w:t xml:space="preserve">Definitions, Acronyms, and Abbreviations</w:t>
         <w:tab/>
-        <w:t xml:space="preserve">1</w:t>
+      </w:r>
+      <w:r>
+        <w:rPr>
+          <w:rFonts w:ascii="Times New Roman" w:cs="Times New Roman" w:eastAsia="Times New Roman" w:hAnsi="Times New Roman"/>
+          <w:rtl w:val="0"/>
+        </w:rPr>
+        <w:t xml:space="preserve">2</w:t>
       </w:r>
       <w:r>
         <w:rPr>
@@ -878,6 +884,29 @@
         <w:jc w:val="both"/>
         <w:rPr>
           <w:rFonts w:ascii="Times New Roman" w:cs="Times New Roman" w:eastAsia="Times New Roman" w:hAnsi="Times New Roman"/>
+          <w:sz w:val="22"/>
+          <w:szCs w:val="22"/>
+        </w:rPr>
+      </w:pPr>
+      <w:r>
+        <w:rPr>
+          <w:rFonts w:ascii="Times New Roman" w:cs="Times New Roman" w:eastAsia="Times New Roman" w:hAnsi="Times New Roman"/>
+          <w:i w:val="0"/>
+          <w:smallCaps w:val="0"/>
+          <w:strike w:val="0"/>
+          <w:color w:val="000000"/>
+          <w:sz w:val="24"/>
+          <w:szCs w:val="24"/>
+          <w:u w:val="none"/>
+          <w:shd w:fill="auto" w:val="clear"/>
+          <w:vertAlign w:val="baseline"/>
+          <w:rtl w:val="0"/>
+        </w:rPr>
+        <w:t xml:space="preserve">2.</w:t>
+      </w:r>
+      <w:r>
+        <w:rPr>
+          <w:rFonts w:ascii="Times New Roman" w:cs="Times New Roman" w:eastAsia="Times New Roman" w:hAnsi="Times New Roman"/>
           <w:i w:val="0"/>
           <w:smallCaps w:val="0"/>
           <w:strike w:val="0"/>
@@ -887,8 +916,10 @@
           <w:u w:val="none"/>
           <w:shd w:fill="auto" w:val="clear"/>
           <w:vertAlign w:val="baseline"/>
-        </w:rPr>
-      </w:pPr>
+          <w:rtl w:val="0"/>
+        </w:rPr>
+        <w:tab/>
+      </w:r>
       <w:r>
         <w:rPr>
           <w:rFonts w:ascii="Times New Roman" w:cs="Times New Roman" w:eastAsia="Times New Roman" w:hAnsi="Times New Roman"/>
@@ -903,41 +934,130 @@
           <w:vertAlign w:val="baseline"/>
           <w:rtl w:val="0"/>
         </w:rPr>
-        <w:t xml:space="preserve">2.</w:t>
-      </w:r>
-      <w:r>
-        <w:rPr>
-          <w:rFonts w:ascii="Times New Roman" w:cs="Times New Roman" w:eastAsia="Times New Roman" w:hAnsi="Times New Roman"/>
-          <w:i w:val="0"/>
-          <w:smallCaps w:val="0"/>
-          <w:strike w:val="0"/>
-          <w:color w:val="000000"/>
+        <w:t xml:space="preserve">Current Software Architecture</w:t>
+        <w:tab/>
+      </w:r>
+      <w:r>
+        <w:rPr>
+          <w:rFonts w:ascii="Times New Roman" w:cs="Times New Roman" w:eastAsia="Times New Roman" w:hAnsi="Times New Roman"/>
+          <w:rtl w:val="0"/>
+        </w:rPr>
+        <w:t xml:space="preserve">3</w:t>
+      </w:r>
+      <w:r>
+        <w:rPr>
+          <w:rtl w:val="0"/>
+        </w:rPr>
+      </w:r>
+    </w:p>
+    <w:p>
+      <w:pPr>
+        <w:tabs>
+          <w:tab w:val="left" w:pos="1320"/>
+          <w:tab w:val="right" w:pos="9062"/>
+        </w:tabs>
+        <w:spacing w:line="276" w:lineRule="auto"/>
+        <w:ind w:left="240" w:firstLine="284"/>
+        <w:jc w:val="both"/>
+        <w:rPr>
+          <w:rFonts w:ascii="Times New Roman" w:cs="Times New Roman" w:eastAsia="Times New Roman" w:hAnsi="Times New Roman"/>
           <w:sz w:val="22"/>
           <w:szCs w:val="22"/>
-          <w:u w:val="none"/>
-          <w:shd w:fill="auto" w:val="clear"/>
-          <w:vertAlign w:val="baseline"/>
+        </w:rPr>
+      </w:pPr>
+      <w:r>
+        <w:rPr>
+          <w:rFonts w:ascii="Times New Roman" w:cs="Times New Roman" w:eastAsia="Times New Roman" w:hAnsi="Times New Roman"/>
+          <w:rtl w:val="0"/>
+        </w:rPr>
+        <w:t xml:space="preserve">2</w:t>
+      </w:r>
+      <w:r>
+        <w:rPr>
+          <w:rFonts w:ascii="Times New Roman" w:cs="Times New Roman" w:eastAsia="Times New Roman" w:hAnsi="Times New Roman"/>
+          <w:rtl w:val="0"/>
+        </w:rPr>
+        <w:t xml:space="preserve">.1.</w:t>
+      </w:r>
+      <w:r>
+        <w:rPr>
+          <w:rFonts w:ascii="Times New Roman" w:cs="Times New Roman" w:eastAsia="Times New Roman" w:hAnsi="Times New Roman"/>
+          <w:sz w:val="22"/>
+          <w:szCs w:val="22"/>
           <w:rtl w:val="0"/>
         </w:rPr>
         <w:tab/>
       </w:r>
       <w:r>
         <w:rPr>
-          <w:rFonts w:ascii="Times New Roman" w:cs="Times New Roman" w:eastAsia="Times New Roman" w:hAnsi="Times New Roman"/>
-          <w:i w:val="0"/>
-          <w:smallCaps w:val="0"/>
-          <w:strike w:val="0"/>
-          <w:color w:val="000000"/>
-          <w:sz w:val="24"/>
-          <w:szCs w:val="24"/>
-          <w:u w:val="none"/>
-          <w:shd w:fill="auto" w:val="clear"/>
-          <w:vertAlign w:val="baseline"/>
-          <w:rtl w:val="0"/>
-        </w:rPr>
-        <w:t xml:space="preserve">Current Software Architecture</w:t>
+          <w:rtl w:val="0"/>
+        </w:rPr>
+        <w:t xml:space="preserve">Gym Environment</w:t>
+      </w:r>
+      <w:r>
+        <w:rPr>
+          <w:rFonts w:ascii="Times New Roman" w:cs="Times New Roman" w:eastAsia="Times New Roman" w:hAnsi="Times New Roman"/>
+          <w:rtl w:val="0"/>
+        </w:rPr>
         <w:tab/>
-        <w:t xml:space="preserve">1</w:t>
+        <w:t xml:space="preserve">4</w:t>
+      </w:r>
+      <w:r>
+        <w:rPr>
+          <w:rtl w:val="0"/>
+        </w:rPr>
+      </w:r>
+    </w:p>
+    <w:p>
+      <w:pPr>
+        <w:tabs>
+          <w:tab w:val="left" w:pos="1320"/>
+          <w:tab w:val="right" w:pos="9062"/>
+        </w:tabs>
+        <w:spacing w:line="276" w:lineRule="auto"/>
+        <w:ind w:left="240" w:firstLine="284"/>
+        <w:jc w:val="both"/>
+        <w:rPr>
+          <w:rFonts w:ascii="Times New Roman" w:cs="Times New Roman" w:eastAsia="Times New Roman" w:hAnsi="Times New Roman"/>
+        </w:rPr>
+      </w:pPr>
+      <w:r>
+        <w:rPr>
+          <w:rFonts w:ascii="Times New Roman" w:cs="Times New Roman" w:eastAsia="Times New Roman" w:hAnsi="Times New Roman"/>
+          <w:rtl w:val="0"/>
+        </w:rPr>
+        <w:t xml:space="preserve">2</w:t>
+      </w:r>
+      <w:r>
+        <w:rPr>
+          <w:rFonts w:ascii="Times New Roman" w:cs="Times New Roman" w:eastAsia="Times New Roman" w:hAnsi="Times New Roman"/>
+          <w:rtl w:val="0"/>
+        </w:rPr>
+        <w:t xml:space="preserve">.2.</w:t>
+      </w:r>
+      <w:r>
+        <w:rPr>
+          <w:rFonts w:ascii="Times New Roman" w:cs="Times New Roman" w:eastAsia="Times New Roman" w:hAnsi="Times New Roman"/>
+          <w:sz w:val="22"/>
+          <w:szCs w:val="22"/>
+          <w:rtl w:val="0"/>
+        </w:rPr>
+        <w:tab/>
+      </w:r>
+      <w:r>
+        <w:rPr>
+          <w:rFonts w:ascii="Times New Roman" w:cs="Times New Roman" w:eastAsia="Times New Roman" w:hAnsi="Times New Roman"/>
+          <w:rtl w:val="0"/>
+        </w:rPr>
+        <w:t xml:space="preserve">Q-learning with Neural Networks</w:t>
+      </w:r>
+      <w:r>
+        <w:rPr>
+          <w:rFonts w:ascii="Times New Roman" w:cs="Times New Roman" w:eastAsia="Times New Roman" w:hAnsi="Times New Roman"/>
+          <w:rtl w:val="0"/>
+        </w:rPr>
+        <w:tab/>
+        <w:t xml:space="preserve">5</w:t>
       </w:r>
       <w:r>
         <w:rPr>
@@ -1026,7 +1146,13 @@
         </w:rPr>
         <w:t xml:space="preserve">Proposed Software Architecture</w:t>
         <w:tab/>
-        <w:t xml:space="preserve">1</w:t>
+      </w:r>
+      <w:r>
+        <w:rPr>
+          <w:rFonts w:ascii="Times New Roman" w:cs="Times New Roman" w:eastAsia="Times New Roman" w:hAnsi="Times New Roman"/>
+          <w:rtl w:val="0"/>
+        </w:rPr>
+        <w:t xml:space="preserve">7</w:t>
       </w:r>
       <w:r>
         <w:rPr>
@@ -1102,6 +1228,13 @@
       <w:r>
         <w:rPr>
           <w:rFonts w:ascii="Times New Roman" w:cs="Times New Roman" w:eastAsia="Times New Roman" w:hAnsi="Times New Roman"/>
+          <w:rtl w:val="0"/>
+        </w:rPr>
+        <w:t xml:space="preserve">Planned Experiments</w:t>
+      </w:r>
+      <w:r>
+        <w:rPr>
+          <w:rFonts w:ascii="Times New Roman" w:cs="Times New Roman" w:eastAsia="Times New Roman" w:hAnsi="Times New Roman"/>
           <w:i w:val="0"/>
           <w:smallCaps w:val="0"/>
           <w:strike w:val="0"/>
@@ -1113,9 +1246,14 @@
           <w:vertAlign w:val="baseline"/>
           <w:rtl w:val="0"/>
         </w:rPr>
-        <w:t xml:space="preserve">Overview</w:t>
         <w:tab/>
-        <w:t xml:space="preserve">1</w:t>
+      </w:r>
+      <w:r>
+        <w:rPr>
+          <w:rFonts w:ascii="Times New Roman" w:cs="Times New Roman" w:eastAsia="Times New Roman" w:hAnsi="Times New Roman"/>
+          <w:rtl w:val="0"/>
+        </w:rPr>
+        <w:t xml:space="preserve">8</w:t>
       </w:r>
       <w:r>
         <w:rPr>
@@ -1191,6 +1329,13 @@
       <w:r>
         <w:rPr>
           <w:rFonts w:ascii="Times New Roman" w:cs="Times New Roman" w:eastAsia="Times New Roman" w:hAnsi="Times New Roman"/>
+          <w:rtl w:val="0"/>
+        </w:rPr>
+        <w:t xml:space="preserve">Demo Software Design</w:t>
+      </w:r>
+      <w:r>
+        <w:rPr>
+          <w:rFonts w:ascii="Times New Roman" w:cs="Times New Roman" w:eastAsia="Times New Roman" w:hAnsi="Times New Roman"/>
           <w:i w:val="0"/>
           <w:smallCaps w:val="0"/>
           <w:strike w:val="0"/>
@@ -1202,276 +1347,14 @@
           <w:vertAlign w:val="baseline"/>
           <w:rtl w:val="0"/>
         </w:rPr>
-        <w:t xml:space="preserve">System Decomposition</w:t>
         <w:tab/>
-        <w:t xml:space="preserve">1</w:t>
-      </w:r>
-      <w:r>
-        <w:rPr>
-          <w:rtl w:val="0"/>
-        </w:rPr>
-      </w:r>
-    </w:p>
-    <w:p>
-      <w:pPr>
-        <w:keepNext w:val="0"/>
-        <w:keepLines w:val="0"/>
-        <w:widowControl w:val="1"/>
-        <w:pBdr>
-          <w:top w:space="0" w:sz="0" w:val="nil"/>
-          <w:left w:space="0" w:sz="0" w:val="nil"/>
-          <w:bottom w:space="0" w:sz="0" w:val="nil"/>
-          <w:right w:space="0" w:sz="0" w:val="nil"/>
-          <w:between w:space="0" w:sz="0" w:val="nil"/>
-        </w:pBdr>
-        <w:shd w:fill="auto" w:val="clear"/>
-        <w:tabs>
-          <w:tab w:val="left" w:pos="1320"/>
-          <w:tab w:val="right" w:pos="9062"/>
-        </w:tabs>
-        <w:spacing w:after="0" w:before="0" w:line="276" w:lineRule="auto"/>
-        <w:ind w:left="240" w:right="0" w:firstLine="284"/>
-        <w:jc w:val="both"/>
-        <w:rPr>
-          <w:rFonts w:ascii="Times New Roman" w:cs="Times New Roman" w:eastAsia="Times New Roman" w:hAnsi="Times New Roman"/>
-          <w:i w:val="0"/>
-          <w:smallCaps w:val="0"/>
-          <w:strike w:val="0"/>
-          <w:color w:val="000000"/>
-          <w:sz w:val="22"/>
-          <w:szCs w:val="22"/>
-          <w:u w:val="none"/>
-          <w:shd w:fill="auto" w:val="clear"/>
-          <w:vertAlign w:val="baseline"/>
-        </w:rPr>
-      </w:pPr>
-      <w:r>
-        <w:rPr>
-          <w:rFonts w:ascii="Times New Roman" w:cs="Times New Roman" w:eastAsia="Times New Roman" w:hAnsi="Times New Roman"/>
-          <w:i w:val="0"/>
-          <w:smallCaps w:val="0"/>
-          <w:strike w:val="0"/>
-          <w:color w:val="000000"/>
-          <w:sz w:val="24"/>
-          <w:szCs w:val="24"/>
-          <w:u w:val="none"/>
-          <w:shd w:fill="auto" w:val="clear"/>
-          <w:vertAlign w:val="baseline"/>
-          <w:rtl w:val="0"/>
-        </w:rPr>
-        <w:t xml:space="preserve">3.3.</w:t>
-      </w:r>
-      <w:r>
-        <w:rPr>
-          <w:rFonts w:ascii="Times New Roman" w:cs="Times New Roman" w:eastAsia="Times New Roman" w:hAnsi="Times New Roman"/>
-          <w:i w:val="0"/>
-          <w:smallCaps w:val="0"/>
-          <w:strike w:val="0"/>
-          <w:color w:val="000000"/>
-          <w:sz w:val="22"/>
-          <w:szCs w:val="22"/>
-          <w:u w:val="none"/>
-          <w:shd w:fill="auto" w:val="clear"/>
-          <w:vertAlign w:val="baseline"/>
-          <w:rtl w:val="0"/>
-        </w:rPr>
-        <w:tab/>
-      </w:r>
-      <w:r>
-        <w:rPr>
-          <w:rFonts w:ascii="Times New Roman" w:cs="Times New Roman" w:eastAsia="Times New Roman" w:hAnsi="Times New Roman"/>
-          <w:i w:val="0"/>
-          <w:smallCaps w:val="0"/>
-          <w:strike w:val="0"/>
-          <w:color w:val="000000"/>
-          <w:sz w:val="24"/>
-          <w:szCs w:val="24"/>
-          <w:u w:val="none"/>
-          <w:shd w:fill="auto" w:val="clear"/>
-          <w:vertAlign w:val="baseline"/>
-          <w:rtl w:val="0"/>
-        </w:rPr>
-        <w:t xml:space="preserve">Hardware Software Mapping</w:t>
-        <w:tab/>
-        <w:t xml:space="preserve">2</w:t>
-      </w:r>
-      <w:r>
-        <w:rPr>
-          <w:rtl w:val="0"/>
-        </w:rPr>
-      </w:r>
-    </w:p>
-    <w:p>
-      <w:pPr>
-        <w:keepNext w:val="0"/>
-        <w:keepLines w:val="0"/>
-        <w:widowControl w:val="1"/>
-        <w:pBdr>
-          <w:top w:space="0" w:sz="0" w:val="nil"/>
-          <w:left w:space="0" w:sz="0" w:val="nil"/>
-          <w:bottom w:space="0" w:sz="0" w:val="nil"/>
-          <w:right w:space="0" w:sz="0" w:val="nil"/>
-          <w:between w:space="0" w:sz="0" w:val="nil"/>
-        </w:pBdr>
-        <w:shd w:fill="auto" w:val="clear"/>
-        <w:tabs>
-          <w:tab w:val="left" w:pos="1320"/>
-          <w:tab w:val="right" w:pos="9062"/>
-        </w:tabs>
-        <w:spacing w:after="0" w:before="0" w:line="276" w:lineRule="auto"/>
-        <w:ind w:left="240" w:right="0" w:firstLine="284"/>
-        <w:jc w:val="both"/>
-        <w:rPr>
-          <w:rFonts w:ascii="Times New Roman" w:cs="Times New Roman" w:eastAsia="Times New Roman" w:hAnsi="Times New Roman"/>
-          <w:i w:val="0"/>
-          <w:smallCaps w:val="0"/>
-          <w:strike w:val="0"/>
-          <w:color w:val="000000"/>
-          <w:sz w:val="22"/>
-          <w:szCs w:val="22"/>
-          <w:u w:val="none"/>
-          <w:shd w:fill="auto" w:val="clear"/>
-          <w:vertAlign w:val="baseline"/>
-        </w:rPr>
-      </w:pPr>
-      <w:r>
-        <w:rPr>
-          <w:rFonts w:ascii="Times New Roman" w:cs="Times New Roman" w:eastAsia="Times New Roman" w:hAnsi="Times New Roman"/>
-          <w:i w:val="0"/>
-          <w:smallCaps w:val="0"/>
-          <w:strike w:val="0"/>
-          <w:color w:val="000000"/>
-          <w:sz w:val="24"/>
-          <w:szCs w:val="24"/>
-          <w:u w:val="none"/>
-          <w:shd w:fill="auto" w:val="clear"/>
-          <w:vertAlign w:val="baseline"/>
-          <w:rtl w:val="0"/>
-        </w:rPr>
-        <w:t xml:space="preserve">3.4.</w:t>
-      </w:r>
-      <w:r>
-        <w:rPr>
-          <w:rFonts w:ascii="Times New Roman" w:cs="Times New Roman" w:eastAsia="Times New Roman" w:hAnsi="Times New Roman"/>
-          <w:i w:val="0"/>
-          <w:smallCaps w:val="0"/>
-          <w:strike w:val="0"/>
-          <w:color w:val="000000"/>
-          <w:sz w:val="22"/>
-          <w:szCs w:val="22"/>
-          <w:u w:val="none"/>
-          <w:shd w:fill="auto" w:val="clear"/>
-          <w:vertAlign w:val="baseline"/>
-          <w:rtl w:val="0"/>
-        </w:rPr>
-        <w:tab/>
-      </w:r>
-      <w:r>
-        <w:rPr>
-          <w:rFonts w:ascii="Times New Roman" w:cs="Times New Roman" w:eastAsia="Times New Roman" w:hAnsi="Times New Roman"/>
-          <w:i w:val="0"/>
-          <w:smallCaps w:val="0"/>
-          <w:strike w:val="0"/>
-          <w:color w:val="000000"/>
-          <w:sz w:val="24"/>
-          <w:szCs w:val="24"/>
-          <w:u w:val="none"/>
-          <w:shd w:fill="auto" w:val="clear"/>
-          <w:vertAlign w:val="baseline"/>
-          <w:rtl w:val="0"/>
-        </w:rPr>
-        <w:t xml:space="preserve">Global Software Control</w:t>
-        <w:tab/>
-        <w:t xml:space="preserve">2</w:t>
-      </w:r>
-      <w:r>
-        <w:rPr>
-          <w:rtl w:val="0"/>
-        </w:rPr>
-      </w:r>
-    </w:p>
-    <w:p>
-      <w:pPr>
-        <w:keepNext w:val="0"/>
-        <w:keepLines w:val="0"/>
-        <w:widowControl w:val="1"/>
-        <w:pBdr>
-          <w:top w:space="0" w:sz="0" w:val="nil"/>
-          <w:left w:space="0" w:sz="0" w:val="nil"/>
-          <w:bottom w:space="0" w:sz="0" w:val="nil"/>
-          <w:right w:space="0" w:sz="0" w:val="nil"/>
-          <w:between w:space="0" w:sz="0" w:val="nil"/>
-        </w:pBdr>
-        <w:shd w:fill="auto" w:val="clear"/>
-        <w:tabs>
-          <w:tab w:val="left" w:pos="1320"/>
-          <w:tab w:val="right" w:pos="9062"/>
-        </w:tabs>
-        <w:spacing w:after="100" w:before="0" w:line="276" w:lineRule="auto"/>
-        <w:ind w:left="240" w:right="0" w:firstLine="284"/>
-        <w:jc w:val="both"/>
-        <w:rPr>
-          <w:rFonts w:ascii="Times New Roman" w:cs="Times New Roman" w:eastAsia="Times New Roman" w:hAnsi="Times New Roman"/>
-          <w:i w:val="0"/>
-          <w:smallCaps w:val="0"/>
-          <w:strike w:val="0"/>
-          <w:color w:val="000000"/>
-          <w:sz w:val="22"/>
-          <w:szCs w:val="22"/>
-          <w:u w:val="none"/>
-          <w:shd w:fill="auto" w:val="clear"/>
-          <w:vertAlign w:val="baseline"/>
-        </w:rPr>
-      </w:pPr>
-      <w:r>
-        <w:rPr>
-          <w:rFonts w:ascii="Times New Roman" w:cs="Times New Roman" w:eastAsia="Times New Roman" w:hAnsi="Times New Roman"/>
-          <w:i w:val="0"/>
-          <w:smallCaps w:val="0"/>
-          <w:strike w:val="0"/>
-          <w:color w:val="000000"/>
-          <w:sz w:val="24"/>
-          <w:szCs w:val="24"/>
-          <w:u w:val="none"/>
-          <w:shd w:fill="auto" w:val="clear"/>
-          <w:vertAlign w:val="baseline"/>
-          <w:rtl w:val="0"/>
-        </w:rPr>
-        <w:t xml:space="preserve">3.5.</w:t>
-      </w:r>
-      <w:r>
-        <w:rPr>
-          <w:rFonts w:ascii="Times New Roman" w:cs="Times New Roman" w:eastAsia="Times New Roman" w:hAnsi="Times New Roman"/>
-          <w:i w:val="0"/>
-          <w:smallCaps w:val="0"/>
-          <w:strike w:val="0"/>
-          <w:color w:val="000000"/>
-          <w:sz w:val="22"/>
-          <w:szCs w:val="22"/>
-          <w:u w:val="none"/>
-          <w:shd w:fill="auto" w:val="clear"/>
-          <w:vertAlign w:val="baseline"/>
-          <w:rtl w:val="0"/>
-        </w:rPr>
-        <w:tab/>
-      </w:r>
-      <w:r>
-        <w:rPr>
-          <w:rFonts w:ascii="Times New Roman" w:cs="Times New Roman" w:eastAsia="Times New Roman" w:hAnsi="Times New Roman"/>
-          <w:i w:val="0"/>
-          <w:smallCaps w:val="0"/>
-          <w:strike w:val="0"/>
-          <w:color w:val="000000"/>
-          <w:sz w:val="24"/>
-          <w:szCs w:val="24"/>
-          <w:u w:val="none"/>
-          <w:shd w:fill="auto" w:val="clear"/>
-          <w:vertAlign w:val="baseline"/>
-          <w:rtl w:val="0"/>
-        </w:rPr>
-        <w:t xml:space="preserve">Boundary Conditions</w:t>
-        <w:tab/>
-        <w:t xml:space="preserve">2</w:t>
+      </w:r>
+      <w:r>
+        <w:rPr>
+          <w:rFonts w:ascii="Times New Roman" w:cs="Times New Roman" w:eastAsia="Times New Roman" w:hAnsi="Times New Roman"/>
+          <w:rtl w:val="0"/>
+        </w:rPr>
+        <w:t xml:space="preserve">8</w:t>
       </w:r>
       <w:r>
         <w:rPr>
@@ -1560,7 +1443,13 @@
         </w:rPr>
         <w:t xml:space="preserve">References</w:t>
         <w:tab/>
-        <w:t xml:space="preserve">2</w:t>
+      </w:r>
+      <w:r>
+        <w:rPr>
+          <w:rFonts w:ascii="Times New Roman" w:cs="Times New Roman" w:eastAsia="Times New Roman" w:hAnsi="Times New Roman"/>
+          <w:rtl w:val="0"/>
+        </w:rPr>
+        <w:t xml:space="preserve">8</w:t>
       </w:r>
       <w:r>
         <w:rPr>
@@ -1765,22 +1654,6 @@
       <w:pPr>
         <w:pStyle w:val="Title"/>
         <w:spacing w:after="0" w:before="0" w:lineRule="auto"/>
-        <w:jc w:val="both"/>
-        <w:rPr>
-          <w:rFonts w:ascii="Times New Roman" w:cs="Times New Roman" w:eastAsia="Times New Roman" w:hAnsi="Times New Roman"/>
-        </w:rPr>
-      </w:pPr>
-      <w:r>
-        <w:rPr>
-          <w:rtl w:val="0"/>
-        </w:rPr>
-      </w:r>
-    </w:p>
-    <w:p>
-      <w:pPr>
-        <w:pStyle w:val="Title"/>
-        <w:spacing w:before="0" w:lineRule="auto"/>
-        <w:ind w:firstLine="0"/>
         <w:jc w:val="both"/>
         <w:rPr>
           <w:rFonts w:ascii="Times New Roman" w:cs="Times New Roman" w:eastAsia="Times New Roman" w:hAnsi="Times New Roman"/>
@@ -1805,9 +1678,6 @@
         </w:rPr>
       </w:pPr>
       <w:r>
-        <w:br w:type="page"/>
-      </w:r>
-      <w:r>
         <w:rPr>
           <w:rtl w:val="0"/>
         </w:rPr>
@@ -1827,6 +1697,42 @@
       </w:pPr>
       <w:r>
         <w:rPr>
+          <w:rtl w:val="0"/>
+        </w:rPr>
+      </w:r>
+    </w:p>
+    <w:p>
+      <w:pPr>
+        <w:pStyle w:val="Title"/>
+        <w:spacing w:before="0" w:lineRule="auto"/>
+        <w:ind w:left="0" w:firstLine="0"/>
+        <w:jc w:val="both"/>
+        <w:rPr>
+          <w:rFonts w:ascii="Times New Roman" w:cs="Times New Roman" w:eastAsia="Times New Roman" w:hAnsi="Times New Roman"/>
+          <w:sz w:val="24"/>
+          <w:szCs w:val="24"/>
+        </w:rPr>
+      </w:pPr>
+      <w:r>
+        <w:rPr>
+          <w:rtl w:val="0"/>
+        </w:rPr>
+      </w:r>
+    </w:p>
+    <w:p>
+      <w:pPr>
+        <w:pStyle w:val="Title"/>
+        <w:spacing w:before="0" w:lineRule="auto"/>
+        <w:ind w:left="0" w:firstLine="0"/>
+        <w:jc w:val="both"/>
+        <w:rPr>
+          <w:rFonts w:ascii="Times New Roman" w:cs="Times New Roman" w:eastAsia="Times New Roman" w:hAnsi="Times New Roman"/>
+          <w:sz w:val="24"/>
+          <w:szCs w:val="24"/>
+        </w:rPr>
+      </w:pPr>
+      <w:r>
+        <w:rPr>
           <w:rFonts w:ascii="Times New Roman" w:cs="Times New Roman" w:eastAsia="Times New Roman" w:hAnsi="Times New Roman"/>
           <w:sz w:val="24"/>
           <w:szCs w:val="24"/>
@@ -1858,7 +1764,7 @@
         <w:pStyle w:val="Heading1"/>
         <w:numPr>
           <w:ilvl w:val="0"/>
-          <w:numId w:val="2"/>
+          <w:numId w:val="3"/>
         </w:numPr>
         <w:ind w:left="284" w:hanging="284"/>
         <w:rPr>
@@ -1890,17 +1796,15 @@
           <w:rFonts w:ascii="Times New Roman" w:cs="Times New Roman" w:eastAsia="Times New Roman" w:hAnsi="Times New Roman"/>
           <w:rtl w:val="0"/>
         </w:rPr>
-        <w:t xml:space="preserve">SDD document reports the transformation of the analysis model to the system design model. SDD documents contain a solution domain that is proposed and specified, design goals, subsystem decomposition, strategies, the definitions of subsystems, interfaces. Mainly, SDD portrays a virtual system that includes all of the specifications and requirements in RAD and will create a service in boundaries between subsystems and interfaces.</w:t>
-      </w:r>
-    </w:p>
-    <w:p>
-      <w:pPr>
-        <w:ind w:left="0" w:firstLine="0"/>
-        <w:jc w:val="both"/>
-        <w:rPr>
-          <w:rFonts w:ascii="Times New Roman" w:cs="Times New Roman" w:eastAsia="Times New Roman" w:hAnsi="Times New Roman"/>
-        </w:rPr>
-      </w:pPr>
+        <w:t xml:space="preserve">The purpose of this system is to design a reinforcement learning application and compare Dense and Focusing layers efficiency. </w:t>
+      </w:r>
+      <w:r>
+        <w:rPr>
+          <w:rFonts w:ascii="Times New Roman" w:cs="Times New Roman" w:eastAsia="Times New Roman" w:hAnsi="Times New Roman"/>
+          <w:rtl w:val="0"/>
+        </w:rPr>
+        <w:t xml:space="preserve">This document describes reinforcement learning techniques and the techniques that we are going to use in project, libraries and environments that can be used to train an agent. </w:t>
+      </w:r>
       <w:r>
         <w:rPr>
           <w:rtl w:val="0"/>
@@ -1912,7 +1816,7 @@
         <w:pStyle w:val="Heading2"/>
         <w:numPr>
           <w:ilvl w:val="1"/>
-          <w:numId w:val="2"/>
+          <w:numId w:val="3"/>
         </w:numPr>
         <w:ind w:left="284" w:hanging="284"/>
         <w:rPr>
@@ -1937,6 +1841,7 @@
         <w:jc w:val="both"/>
         <w:rPr>
           <w:rFonts w:ascii="Times New Roman" w:cs="Times New Roman" w:eastAsia="Times New Roman" w:hAnsi="Times New Roman"/>
+          <w:b w:val="1"/>
         </w:rPr>
       </w:pPr>
       <w:r>
@@ -1952,7 +1857,12 @@
           <w:rFonts w:ascii="Times New Roman" w:cs="Times New Roman" w:eastAsia="Times New Roman" w:hAnsi="Times New Roman"/>
           <w:rtl w:val="0"/>
         </w:rPr>
-        <w:t xml:space="preserve"> that provides easy to implement, more effective than Dense(conventional) and time-efficient. The system allows users to use different optimizers, loss functions as they wish. Also, there is an option for a focussed layer for users so users can compare two-layer efficiency.</w:t>
+        <w:t xml:space="preserve"> that provides easy to implement, more effective than Dense neural networks and time-efficient. The system allows users to use different optimizers, loss functions as they wish. Also, there is an option for a focussed layer for users so users can compare two-layer efficiency.</w:t>
+      </w:r>
+      <w:r>
+        <w:rPr>
+          <w:rtl w:val="0"/>
+        </w:rPr>
       </w:r>
     </w:p>
     <w:p>
@@ -1961,6 +1871,7 @@
         <w:jc w:val="both"/>
         <w:rPr>
           <w:rFonts w:ascii="Times New Roman" w:cs="Times New Roman" w:eastAsia="Times New Roman" w:hAnsi="Times New Roman"/>
+          <w:b w:val="1"/>
         </w:rPr>
       </w:pPr>
       <w:r>
@@ -1974,7 +1885,7 @@
         <w:pStyle w:val="Heading2"/>
         <w:numPr>
           <w:ilvl w:val="1"/>
-          <w:numId w:val="2"/>
+          <w:numId w:val="3"/>
         </w:numPr>
         <w:ind w:left="284" w:hanging="284"/>
         <w:rPr>
@@ -2193,7 +2104,7 @@
           <w:rFonts w:ascii="Times New Roman" w:cs="Times New Roman" w:eastAsia="Times New Roman" w:hAnsi="Times New Roman"/>
           <w:rtl w:val="0"/>
         </w:rPr>
-        <w:t xml:space="preserve">odel’s accuracy and test results are should be better than Dense.</w:t>
+        <w:t xml:space="preserve">odel’s accuracy and test results should be better than Dense neural network.</w:t>
       </w:r>
     </w:p>
     <w:p>
@@ -2357,6 +2268,21 @@
         <w:jc w:val="both"/>
         <w:rPr>
           <w:rFonts w:ascii="Times New Roman" w:cs="Times New Roman" w:eastAsia="Times New Roman" w:hAnsi="Times New Roman"/>
+        </w:rPr>
+      </w:pPr>
+      <w:r>
+        <w:rPr>
+          <w:rtl w:val="0"/>
+        </w:rPr>
+      </w:r>
+    </w:p>
+    <w:p>
+      <w:pPr>
+        <w:ind w:left="0" w:firstLine="0"/>
+        <w:jc w:val="both"/>
+        <w:rPr>
+          <w:rFonts w:ascii="Times New Roman" w:cs="Times New Roman" w:eastAsia="Times New Roman" w:hAnsi="Times New Roman"/>
+          <w:b w:val="1"/>
         </w:rPr>
       </w:pPr>
       <w:r>
@@ -2370,7 +2296,7 @@
         <w:pStyle w:val="Heading2"/>
         <w:numPr>
           <w:ilvl w:val="1"/>
-          <w:numId w:val="2"/>
+          <w:numId w:val="3"/>
         </w:numPr>
         <w:ind w:left="284" w:hanging="284"/>
         <w:rPr>
@@ -2675,7 +2601,7 @@
         <w:pStyle w:val="Heading1"/>
         <w:numPr>
           <w:ilvl w:val="0"/>
-          <w:numId w:val="2"/>
+          <w:numId w:val="3"/>
         </w:numPr>
         <w:ind w:left="284" w:hanging="284"/>
         <w:rPr>
@@ -2705,7 +2631,7 @@
           <w:rFonts w:ascii="Times New Roman" w:cs="Times New Roman" w:eastAsia="Times New Roman" w:hAnsi="Times New Roman"/>
           <w:rtl w:val="0"/>
         </w:rPr>
-        <w:t xml:space="preserve">There is plenty of ways of reinforcement learning. One is q learning, this approach uses dynamic programming principles. Firstly we set random actions for states in the environment, this is called creating q-table. Q-table is a nested array that contains, actions on a specific state. Then we run our test on that table and get a Q value on every iteration. This q value calculated with an equation in Figure 2-1:</w:t>
+        <w:t xml:space="preserve">There are plenty of ways of reinforcement learning[1]. One is q learning, this approach uses dynamic programming principles. Firstly we set random actions for states in the environment, this is called creating q-table. Q-table is a nested array that contains, actions on a specific state. Then we run our test on that table and get a Q value on every iteration. This q value calculated with an equation in Figure 2-1:</w:t>
       </w:r>
       <w:r>
         <w:rPr>
@@ -2729,12 +2655,12 @@
           <wp:inline distB="114300" distT="114300" distL="114300" distR="114300">
             <wp:extent cx="4053205" cy="2167150"/>
             <wp:effectExtent b="0" l="0" r="0" t="0"/>
-            <wp:docPr id="2" name="image5.png"/>
+            <wp:docPr id="3" name="image8.png"/>
             <a:graphic>
               <a:graphicData uri="http://schemas.openxmlformats.org/drawingml/2006/picture">
                 <pic:pic>
                   <pic:nvPicPr>
-                    <pic:cNvPr id="0" name="image5.png"/>
+                    <pic:cNvPr id="0" name="image8.png"/>
                     <pic:cNvPicPr preferRelativeResize="0"/>
                   </pic:nvPicPr>
                   <pic:blipFill>
@@ -2861,12 +2787,12 @@
           <wp:inline distB="114300" distT="114300" distL="114300" distR="114300">
             <wp:extent cx="4879499" cy="2282476"/>
             <wp:effectExtent b="0" l="0" r="0" t="0"/>
-            <wp:docPr id="4" name="image7.png"/>
+            <wp:docPr id="5" name="image5.png"/>
             <a:graphic>
               <a:graphicData uri="http://schemas.openxmlformats.org/drawingml/2006/picture">
                 <pic:pic>
                   <pic:nvPicPr>
-                    <pic:cNvPr id="0" name="image7.png"/>
+                    <pic:cNvPr id="0" name="image5.png"/>
                     <pic:cNvPicPr preferRelativeResize="0"/>
                   </pic:nvPicPr>
                   <pic:blipFill>
@@ -3009,63 +2935,70 @@
     </w:p>
     <w:p>
       <w:pPr>
-        <w:pStyle w:val="Heading1"/>
-        <w:numPr>
-          <w:ilvl w:val="0"/>
-          <w:numId w:val="2"/>
-        </w:numPr>
-        <w:ind w:left="284" w:hanging="284"/>
-        <w:rPr>
+        <w:ind w:left="0" w:firstLine="0"/>
+        <w:jc w:val="both"/>
+        <w:rPr>
+          <w:rFonts w:ascii="Times New Roman" w:cs="Times New Roman" w:eastAsia="Times New Roman" w:hAnsi="Times New Roman"/>
+        </w:rPr>
+      </w:pPr>
+      <w:r>
+        <w:rPr>
+          <w:rtl w:val="0"/>
+        </w:rPr>
+      </w:r>
+    </w:p>
+    <w:p>
+      <w:pPr>
+        <w:ind w:left="0" w:firstLine="0"/>
+        <w:jc w:val="both"/>
+        <w:rPr>
+          <w:rFonts w:ascii="Times New Roman" w:cs="Times New Roman" w:eastAsia="Times New Roman" w:hAnsi="Times New Roman"/>
+        </w:rPr>
+      </w:pPr>
+      <w:r>
+        <w:rPr>
+          <w:rtl w:val="0"/>
+        </w:rPr>
+      </w:r>
+    </w:p>
+    <w:p>
+      <w:pPr>
+        <w:jc w:val="both"/>
+        <w:rPr>
+          <w:b w:val="1"/>
           <w:sz w:val="24"/>
           <w:szCs w:val="24"/>
         </w:rPr>
       </w:pPr>
-      <w:bookmarkStart w:colFirst="0" w:colLast="0" w:name="_tyjcwt" w:id="4"/>
-      <w:bookmarkEnd w:id="4"/>
-      <w:r>
-        <w:rPr>
-          <w:sz w:val="24"/>
-          <w:szCs w:val="24"/>
-          <w:rtl w:val="0"/>
-        </w:rPr>
-        <w:t xml:space="preserve">Proposed Software Architecture</w:t>
-      </w:r>
-    </w:p>
-    <w:p>
-      <w:pPr>
-        <w:jc w:val="both"/>
-        <w:rPr>
-          <w:rFonts w:ascii="Times New Roman" w:cs="Times New Roman" w:eastAsia="Times New Roman" w:hAnsi="Times New Roman"/>
-        </w:rPr>
-      </w:pPr>
-      <w:r>
-        <w:rPr>
-          <w:rtl w:val="0"/>
-        </w:rPr>
-      </w:r>
-    </w:p>
-    <w:p>
-      <w:pPr>
-        <w:pStyle w:val="Heading2"/>
-        <w:numPr>
-          <w:ilvl w:val="1"/>
-          <w:numId w:val="2"/>
-        </w:numPr>
-        <w:ind w:left="284" w:hanging="284"/>
-        <w:rPr>
-          <w:sz w:val="24"/>
-          <w:szCs w:val="24"/>
-        </w:rPr>
-      </w:pPr>
-      <w:bookmarkStart w:colFirst="0" w:colLast="0" w:name="_1t3h5sf" w:id="5"/>
-      <w:bookmarkEnd w:id="5"/>
-      <w:r>
-        <w:rPr>
-          <w:sz w:val="24"/>
-          <w:szCs w:val="24"/>
-          <w:rtl w:val="0"/>
-        </w:rPr>
-        <w:t xml:space="preserve">Overview</w:t>
+      <w:r>
+        <w:rPr>
+          <w:b w:val="1"/>
+          <w:rtl w:val="0"/>
+        </w:rPr>
+        <w:t xml:space="preserve">2.1 </w:t>
+      </w:r>
+      <w:r>
+        <w:rPr>
+          <w:b w:val="1"/>
+          <w:rtl w:val="0"/>
+        </w:rPr>
+        <w:t xml:space="preserve">Gym Environment</w:t>
+      </w:r>
+      <w:r>
+        <w:rPr>
+          <w:rtl w:val="0"/>
+        </w:rPr>
+      </w:r>
+    </w:p>
+    <w:p>
+      <w:pPr>
+        <w:ind w:left="0" w:firstLine="0"/>
+        <w:rPr/>
+      </w:pPr>
+      <w:r>
+        <w:rPr>
+          <w:rtl w:val="0"/>
+        </w:rPr>
       </w:r>
     </w:p>
     <w:p>
@@ -3132,12 +3065,12 @@
           <wp:inline distB="114300" distT="114300" distL="114300" distR="114300">
             <wp:extent cx="3569811" cy="1459307"/>
             <wp:effectExtent b="0" l="0" r="0" t="0"/>
-            <wp:docPr id="5" name="image6.png"/>
+            <wp:docPr id="6" name="image3.png"/>
             <a:graphic>
               <a:graphicData uri="http://schemas.openxmlformats.org/drawingml/2006/picture">
                 <pic:pic>
                   <pic:nvPicPr>
-                    <pic:cNvPr id="0" name="image6.png"/>
+                    <pic:cNvPr id="0" name="image3.png"/>
                     <pic:cNvPicPr preferRelativeResize="0"/>
                   </pic:nvPicPr>
                   <pic:blipFill>
@@ -3186,7 +3119,7 @@
           <w:szCs w:val="16"/>
           <w:rtl w:val="0"/>
         </w:rPr>
-        <w:t xml:space="preserve">Figure 3.1-1: Agent deciding diagram [8]</w:t>
+        <w:t xml:space="preserve">Figure 3.1-1: Agent decision diagram [8]</w:t>
       </w:r>
     </w:p>
     <w:p>
@@ -3470,25 +3403,18 @@
     <w:p>
       <w:pPr>
         <w:pStyle w:val="Heading2"/>
-        <w:numPr>
-          <w:ilvl w:val="1"/>
-          <w:numId w:val="2"/>
-        </w:numPr>
-        <w:ind w:left="284" w:hanging="284"/>
+        <w:ind w:firstLine="284"/>
+        <w:rPr/>
+      </w:pPr>
+      <w:bookmarkStart w:colFirst="0" w:colLast="0" w:name="_14ddq6zfbag5" w:id="4"/>
+      <w:bookmarkEnd w:id="4"/>
+      <w:r>
         <w:rPr>
           <w:sz w:val="24"/>
           <w:szCs w:val="24"/>
-        </w:rPr>
-      </w:pPr>
-      <w:bookmarkStart w:colFirst="0" w:colLast="0" w:name="_iydmfoeeg6sr" w:id="6"/>
-      <w:bookmarkEnd w:id="6"/>
-      <w:r>
-        <w:rPr>
-          <w:sz w:val="24"/>
-          <w:szCs w:val="24"/>
-          <w:rtl w:val="0"/>
-        </w:rPr>
-        <w:t xml:space="preserve">System Decomposition</w:t>
+          <w:rtl w:val="0"/>
+        </w:rPr>
+        <w:t xml:space="preserve">2.2 Q-learning with Neural Networks</w:t>
       </w:r>
       <w:r>
         <w:rPr>
@@ -3555,7 +3481,7 @@
           <w:rtl w:val="0"/>
         </w:rPr>
         <w:tab/>
-        <w:t xml:space="preserve">In the agent training, we will use the Keras Sequential model with layer Dense and Focused. On the test user can switch between Dense and Focused layers. Since the Focused layer its receptive field in the spatial domain inputs and by using the back-propagation algorithm to learn its focus parameters that control the receptive field locations and apertures, the action space of an environment can be too small. That is why we added a large size Dense layer before switch part of the model, in case of choosing Focused as a layer, so the Focused layer can work more efficient.  The figure 3.2-1 represents the DQN working model;</w:t>
+        <w:t xml:space="preserve">In the agent training, we will use the Keras Sequential model with layer Dense and Focused. On the test user can switch between Dense and Focused layers. Focused layer its receptive field in the spatial domain inputs and by using the back-propagation algorithm to learn its focus parameters that control the receptive field locations and apertures, the action space of an environment can be too small. That is why we added a large size Dense layer before switch part of the model, in case of choosing Focused as a layer, so the Focused layer can work more efficient.  The figure 3.2-1 represents the DQN working model;</w:t>
       </w:r>
     </w:p>
     <w:p>
@@ -3590,12 +3516,12 @@
           <wp:inline distB="114300" distT="114300" distL="114300" distR="114300">
             <wp:extent cx="2760969" cy="2564924"/>
             <wp:effectExtent b="0" l="0" r="0" t="0"/>
-            <wp:docPr id="1" name="image3.png"/>
+            <wp:docPr id="2" name="image6.png"/>
             <a:graphic>
               <a:graphicData uri="http://schemas.openxmlformats.org/drawingml/2006/picture">
                 <pic:pic>
                   <pic:nvPicPr>
-                    <pic:cNvPr id="0" name="image3.png"/>
+                    <pic:cNvPr id="0" name="image6.png"/>
                     <pic:cNvPicPr preferRelativeResize="0"/>
                   </pic:nvPicPr>
                   <pic:blipFill>
@@ -3652,6 +3578,24 @@
       <w:pPr>
         <w:widowControl w:val="0"/>
         <w:spacing w:line="276" w:lineRule="auto"/>
+        <w:jc w:val="center"/>
+        <w:rPr>
+          <w:rFonts w:ascii="Times New Roman" w:cs="Times New Roman" w:eastAsia="Times New Roman" w:hAnsi="Times New Roman"/>
+          <w:i w:val="1"/>
+          <w:sz w:val="16"/>
+          <w:szCs w:val="16"/>
+        </w:rPr>
+      </w:pPr>
+      <w:r>
+        <w:rPr>
+          <w:rtl w:val="0"/>
+        </w:rPr>
+      </w:r>
+    </w:p>
+    <w:p>
+      <w:pPr>
+        <w:widowControl w:val="0"/>
+        <w:spacing w:line="276" w:lineRule="auto"/>
         <w:jc w:val="both"/>
         <w:rPr>
           <w:rFonts w:ascii="Times New Roman" w:cs="Times New Roman" w:eastAsia="Times New Roman" w:hAnsi="Times New Roman"/>
@@ -3721,12 +3665,12 @@
           <wp:inline distB="114300" distT="114300" distL="114300" distR="114300">
             <wp:extent cx="3818099" cy="1114885"/>
             <wp:effectExtent b="0" l="0" r="0" t="0"/>
-            <wp:docPr id="3" name="image1.png"/>
+            <wp:docPr id="4" name="image2.png"/>
             <a:graphic>
               <a:graphicData uri="http://schemas.openxmlformats.org/drawingml/2006/picture">
                 <pic:pic>
                   <pic:nvPicPr>
-                    <pic:cNvPr id="0" name="image1.png"/>
+                    <pic:cNvPr id="0" name="image2.png"/>
                     <pic:cNvPicPr preferRelativeResize="0"/>
                   </pic:nvPicPr>
                   <pic:blipFill>
@@ -3863,7 +3807,7 @@
           <wp:inline distB="114300" distT="114300" distL="114300" distR="114300">
             <wp:extent cx="2873786" cy="1545749"/>
             <wp:effectExtent b="0" l="0" r="0" t="0"/>
-            <wp:docPr id="6" name="image4.png"/>
+            <wp:docPr id="7" name="image4.png"/>
             <a:graphic>
               <a:graphicData uri="http://schemas.openxmlformats.org/drawingml/2006/picture">
                 <pic:pic>
@@ -3971,66 +3915,194 @@
     </w:p>
     <w:p>
       <w:pPr>
-        <w:pStyle w:val="Heading2"/>
+        <w:widowControl w:val="0"/>
+        <w:spacing w:line="276" w:lineRule="auto"/>
+        <w:jc w:val="both"/>
+        <w:rPr>
+          <w:rFonts w:ascii="Times New Roman" w:cs="Times New Roman" w:eastAsia="Times New Roman" w:hAnsi="Times New Roman"/>
+        </w:rPr>
+      </w:pPr>
+      <w:r>
+        <w:rPr>
+          <w:rtl w:val="0"/>
+        </w:rPr>
+      </w:r>
+    </w:p>
+    <w:p>
+      <w:pPr>
+        <w:pStyle w:val="Heading1"/>
         <w:numPr>
-          <w:ilvl w:val="1"/>
-          <w:numId w:val="2"/>
+          <w:ilvl w:val="0"/>
+          <w:numId w:val="3"/>
         </w:numPr>
-        <w:ind w:left="284" w:hanging="284"/>
+        <w:rPr>
+          <w:rFonts w:ascii="Times New Roman" w:cs="Times New Roman" w:eastAsia="Times New Roman" w:hAnsi="Times New Roman"/>
+          <w:b w:val="1"/>
+        </w:rPr>
+      </w:pPr>
+      <w:bookmarkStart w:colFirst="0" w:colLast="0" w:name="_tyjcwt" w:id="5"/>
+      <w:bookmarkEnd w:id="5"/>
+      <w:r>
         <w:rPr>
           <w:sz w:val="24"/>
           <w:szCs w:val="24"/>
-        </w:rPr>
-      </w:pPr>
-      <w:bookmarkStart w:colFirst="0" w:colLast="0" w:name="_jar715hudfky" w:id="7"/>
-      <w:bookmarkEnd w:id="7"/>
-      <w:r>
-        <w:rPr>
-          <w:sz w:val="24"/>
-          <w:szCs w:val="24"/>
-          <w:rtl w:val="0"/>
-        </w:rPr>
-        <w:t xml:space="preserve">Software Mapping</w:t>
-      </w:r>
-    </w:p>
-    <w:p>
-      <w:pPr>
-        <w:ind w:left="0" w:firstLine="0"/>
-        <w:jc w:val="left"/>
-        <w:rPr>
-          <w:rFonts w:ascii="Times New Roman" w:cs="Times New Roman" w:eastAsia="Times New Roman" w:hAnsi="Times New Roman"/>
+          <w:rtl w:val="0"/>
+        </w:rPr>
+        <w:t xml:space="preserve">Proposed Software Architecture</w:t>
+      </w:r>
+      <w:r>
+        <w:rPr>
+          <w:rtl w:val="0"/>
+        </w:rPr>
+      </w:r>
+    </w:p>
+    <w:p>
+      <w:pPr>
+        <w:ind w:left="0" w:firstLine="720"/>
+        <w:jc w:val="both"/>
+        <w:rPr>
+          <w:rFonts w:ascii="Times New Roman" w:cs="Times New Roman" w:eastAsia="Times New Roman" w:hAnsi="Times New Roman"/>
+        </w:rPr>
+      </w:pPr>
+      <w:r>
+        <w:rPr>
+          <w:rFonts w:ascii="Times New Roman" w:cs="Times New Roman" w:eastAsia="Times New Roman" w:hAnsi="Times New Roman"/>
+          <w:rtl w:val="0"/>
+        </w:rPr>
+        <w:t xml:space="preserve">Focusing neurons is better than Dense neurons. Because </w:t>
+      </w:r>
+      <w:r>
+        <w:rPr>
+          <w:rFonts w:ascii="Times New Roman" w:cs="Times New Roman" w:eastAsia="Times New Roman" w:hAnsi="Times New Roman"/>
+          <w:rtl w:val="0"/>
+        </w:rPr>
+        <w:t xml:space="preserve">Focusing neurons can generate unique connection maps for a problem. The new model uses no other tool than the back-propagation algorithm to learn its focus parameters which control the receptive field locations and apertures. So neurons can learn and adapts itself.</w:t>
+      </w:r>
+    </w:p>
+    <w:p>
+      <w:pPr>
+        <w:ind w:left="0" w:firstLine="720"/>
+        <w:jc w:val="center"/>
+        <w:rPr>
+          <w:rFonts w:ascii="Times New Roman" w:cs="Times New Roman" w:eastAsia="Times New Roman" w:hAnsi="Times New Roman"/>
+        </w:rPr>
+      </w:pPr>
+      <w:r>
+        <w:rPr>
+          <w:rFonts w:ascii="Times New Roman" w:cs="Times New Roman" w:eastAsia="Times New Roman" w:hAnsi="Times New Roman"/>
+        </w:rPr>
+        <w:drawing>
+          <wp:inline distB="114300" distT="114300" distL="114300" distR="114300">
+            <wp:extent cx="3301365" cy="2288248"/>
+            <wp:effectExtent b="0" l="0" r="0" t="0"/>
+            <wp:docPr id="9" name="image9.png"/>
+            <a:graphic>
+              <a:graphicData uri="http://schemas.openxmlformats.org/drawingml/2006/picture">
+                <pic:pic>
+                  <pic:nvPicPr>
+                    <pic:cNvPr id="0" name="image9.png"/>
+                    <pic:cNvPicPr preferRelativeResize="0"/>
+                  </pic:nvPicPr>
+                  <pic:blipFill>
+                    <a:blip r:embed="rId13"/>
+                    <a:srcRect b="0" l="0" r="0" t="0"/>
+                    <a:stretch>
+                      <a:fillRect/>
+                    </a:stretch>
+                  </pic:blipFill>
+                  <pic:spPr>
+                    <a:xfrm>
+                      <a:off x="0" y="0"/>
+                      <a:ext cx="3301365" cy="2288248"/>
+                    </a:xfrm>
+                    <a:prstGeom prst="rect"/>
+                    <a:ln/>
+                  </pic:spPr>
+                </pic:pic>
+              </a:graphicData>
+            </a:graphic>
+          </wp:inline>
+        </w:drawing>
+      </w:r>
+      <w:r>
+        <w:rPr>
+          <w:rtl w:val="0"/>
+        </w:rPr>
+      </w:r>
+    </w:p>
+    <w:p>
+      <w:pPr>
+        <w:ind w:left="0" w:firstLine="720"/>
+        <w:jc w:val="center"/>
+        <w:rPr>
+          <w:rFonts w:ascii="Times New Roman" w:cs="Times New Roman" w:eastAsia="Times New Roman" w:hAnsi="Times New Roman"/>
+          <w:i w:val="1"/>
           <w:sz w:val="16"/>
           <w:szCs w:val="16"/>
         </w:rPr>
       </w:pPr>
       <w:r>
         <w:rPr>
-          <w:rtl w:val="0"/>
-        </w:rPr>
-      </w:r>
-    </w:p>
-    <w:p>
-      <w:pPr>
-        <w:pStyle w:val="Heading2"/>
-        <w:numPr>
-          <w:ilvl w:val="1"/>
-          <w:numId w:val="2"/>
-        </w:numPr>
-        <w:ind w:left="284" w:hanging="284"/>
-        <w:rPr>
-          <w:sz w:val="24"/>
-          <w:szCs w:val="24"/>
-        </w:rPr>
-      </w:pPr>
-      <w:bookmarkStart w:colFirst="0" w:colLast="0" w:name="_ykswp3rjwv60" w:id="8"/>
-      <w:bookmarkEnd w:id="8"/>
-      <w:r>
-        <w:rPr>
-          <w:sz w:val="24"/>
-          <w:szCs w:val="24"/>
-          <w:rtl w:val="0"/>
-        </w:rPr>
-        <w:t xml:space="preserve">Global Software Control</w:t>
+          <w:rFonts w:ascii="Times New Roman" w:cs="Times New Roman" w:eastAsia="Times New Roman" w:hAnsi="Times New Roman"/>
+          <w:i w:val="1"/>
+          <w:sz w:val="16"/>
+          <w:szCs w:val="16"/>
+          <w:rtl w:val="0"/>
+        </w:rPr>
+        <w:t xml:space="preserve">Figure 3-2: The focusing neuron model[3]</w:t>
+      </w:r>
+    </w:p>
+    <w:p>
+      <w:pPr>
+        <w:ind w:left="0" w:firstLine="720"/>
+        <w:jc w:val="left"/>
+        <w:rPr>
+          <w:rFonts w:ascii="Times New Roman" w:cs="Times New Roman" w:eastAsia="Times New Roman" w:hAnsi="Times New Roman"/>
+        </w:rPr>
+      </w:pPr>
+      <w:r>
+        <w:rPr>
+          <w:rFonts w:ascii="Times New Roman" w:cs="Times New Roman" w:eastAsia="Times New Roman" w:hAnsi="Times New Roman"/>
+          <w:rtl w:val="0"/>
+        </w:rPr>
+        <w:t xml:space="preserve">Here t</w:t>
+      </w:r>
+      <w:r>
+        <w:rPr>
+          <w:rFonts w:ascii="Times New Roman" w:cs="Times New Roman" w:eastAsia="Times New Roman" w:hAnsi="Times New Roman"/>
+          <w:rtl w:val="0"/>
+        </w:rPr>
+        <w:t xml:space="preserve">he focus attachment φ allows the neuron to change its receptive field and adjust the aperture size.</w:t>
+      </w:r>
+    </w:p>
+    <w:p>
+      <w:pPr>
+        <w:ind w:left="0" w:firstLine="720"/>
+        <w:jc w:val="left"/>
+        <w:rPr>
+          <w:rFonts w:ascii="Times New Roman" w:cs="Times New Roman" w:eastAsia="Times New Roman" w:hAnsi="Times New Roman"/>
+        </w:rPr>
+      </w:pPr>
+      <w:r>
+        <w:rPr>
+          <w:rtl w:val="0"/>
+        </w:rPr>
+      </w:r>
+    </w:p>
+    <w:p>
+      <w:pPr>
+        <w:ind w:left="0" w:firstLine="720"/>
+        <w:jc w:val="both"/>
+        <w:rPr>
+          <w:rFonts w:ascii="Times New Roman" w:cs="Times New Roman" w:eastAsia="Times New Roman" w:hAnsi="Times New Roman"/>
+        </w:rPr>
+      </w:pPr>
+      <w:r>
+        <w:rPr>
+          <w:rFonts w:ascii="Times New Roman" w:cs="Times New Roman" w:eastAsia="Times New Roman" w:hAnsi="Times New Roman"/>
+          <w:rtl w:val="0"/>
+        </w:rPr>
+        <w:t xml:space="preserve">In this project, we replace the dense layers in deep q learning with focused neurons. We will construct deep q-networks of focusing neurons for the following problems:</w:t>
       </w:r>
     </w:p>
     <w:p>
@@ -4049,57 +4121,620 @@
     </w:p>
     <w:p>
       <w:pPr>
-        <w:pStyle w:val="Heading2"/>
-        <w:numPr>
-          <w:ilvl w:val="1"/>
-          <w:numId w:val="2"/>
-        </w:numPr>
-        <w:ind w:left="284" w:hanging="284"/>
-        <w:rPr>
-          <w:sz w:val="24"/>
-          <w:szCs w:val="24"/>
-        </w:rPr>
-      </w:pPr>
-      <w:bookmarkStart w:colFirst="0" w:colLast="0" w:name="_pte2676hu8sk" w:id="9"/>
-      <w:bookmarkEnd w:id="9"/>
-      <w:r>
-        <w:rPr>
-          <w:sz w:val="24"/>
-          <w:szCs w:val="24"/>
-          <w:rtl w:val="0"/>
-        </w:rPr>
-        <w:t xml:space="preserve">Boundary Conditions</w:t>
-      </w:r>
-    </w:p>
-    <w:p>
-      <w:pPr>
-        <w:ind w:left="0" w:firstLine="0"/>
-        <w:jc w:val="both"/>
-        <w:rPr>
-          <w:rFonts w:ascii="Times New Roman" w:cs="Times New Roman" w:eastAsia="Times New Roman" w:hAnsi="Times New Roman"/>
-        </w:rPr>
-      </w:pPr>
-      <w:r>
-        <w:rPr>
-          <w:rtl w:val="0"/>
-        </w:rPr>
-      </w:r>
-    </w:p>
-    <w:p>
-      <w:pPr>
-        <w:pStyle w:val="Heading1"/>
         <w:numPr>
           <w:ilvl w:val="0"/>
           <w:numId w:val="2"/>
         </w:numPr>
-        <w:ind w:left="284" w:hanging="284"/>
-        <w:rPr>
+        <w:ind w:left="720" w:hanging="360"/>
+        <w:jc w:val="both"/>
+        <w:rPr>
+          <w:rFonts w:ascii="Times New Roman" w:cs="Times New Roman" w:eastAsia="Times New Roman" w:hAnsi="Times New Roman"/>
+          <w:u w:val="none"/>
+        </w:rPr>
+      </w:pPr>
+      <w:r>
+        <w:rPr>
+          <w:rFonts w:ascii="Times New Roman" w:cs="Times New Roman" w:eastAsia="Times New Roman" w:hAnsi="Times New Roman"/>
+          <w:rtl w:val="0"/>
+        </w:rPr>
+        <w:t xml:space="preserve">CartPole</w:t>
+      </w:r>
+    </w:p>
+    <w:p>
+      <w:pPr>
+        <w:ind w:left="720" w:firstLine="0"/>
+        <w:jc w:val="both"/>
+        <w:rPr>
+          <w:rFonts w:ascii="Times New Roman" w:cs="Times New Roman" w:eastAsia="Times New Roman" w:hAnsi="Times New Roman"/>
+        </w:rPr>
+      </w:pPr>
+      <w:r>
+        <w:rPr>
+          <w:rFonts w:ascii="Times New Roman" w:cs="Times New Roman" w:eastAsia="Times New Roman" w:hAnsi="Times New Roman"/>
+          <w:rtl w:val="0"/>
+        </w:rPr>
+        <w:tab/>
+        <w:t xml:space="preserve">A pole is attached by an un-actuated joint to a cart, which moves along a frictionless track. The pendulum starts upright, and the goal is to prevent it from falling over by increasing and reducing the cart's velocity.</w:t>
+      </w:r>
+    </w:p>
+    <w:p>
+      <w:pPr>
+        <w:ind w:left="720" w:firstLine="0"/>
+        <w:jc w:val="both"/>
+        <w:rPr>
+          <w:rFonts w:ascii="Times New Roman" w:cs="Times New Roman" w:eastAsia="Times New Roman" w:hAnsi="Times New Roman"/>
+        </w:rPr>
+      </w:pPr>
+      <w:r>
+        <w:rPr>
+          <w:rFonts w:ascii="Times New Roman" w:cs="Times New Roman" w:eastAsia="Times New Roman" w:hAnsi="Times New Roman"/>
+          <w:rtl w:val="0"/>
+        </w:rPr>
+        <w:tab/>
+        <w:t xml:space="preserve">There are two actions taken, right and left moves, respect to these observation points is called Box() observation in the OpenAI Gym, and they are not discrete; Cart Position, Cart Velocity, Pole Angle, Pole Velocity At Tip</w:t>
+      </w:r>
+    </w:p>
+    <w:p>
+      <w:pPr>
+        <w:ind w:left="720" w:firstLine="0"/>
+        <w:jc w:val="both"/>
+        <w:rPr>
+          <w:rFonts w:ascii="Times New Roman" w:cs="Times New Roman" w:eastAsia="Times New Roman" w:hAnsi="Times New Roman"/>
+        </w:rPr>
+      </w:pPr>
+      <w:r>
+        <w:rPr>
+          <w:rFonts w:ascii="Times New Roman" w:cs="Times New Roman" w:eastAsia="Times New Roman" w:hAnsi="Times New Roman"/>
+          <w:rtl w:val="0"/>
+        </w:rPr>
+        <w:tab/>
+      </w:r>
+    </w:p>
+    <w:p>
+      <w:pPr>
+        <w:ind w:left="720" w:firstLine="0"/>
+        <w:jc w:val="both"/>
+        <w:rPr>
+          <w:rFonts w:ascii="Times New Roman" w:cs="Times New Roman" w:eastAsia="Times New Roman" w:hAnsi="Times New Roman"/>
+        </w:rPr>
+      </w:pPr>
+      <w:r>
+        <w:rPr>
+          <w:rFonts w:ascii="Times New Roman" w:cs="Times New Roman" w:eastAsia="Times New Roman" w:hAnsi="Times New Roman"/>
+          <w:rtl w:val="0"/>
+        </w:rPr>
+        <w:t xml:space="preserve">Input(4)-Neuron(20)-Output Qlayer(2)</w:t>
+      </w:r>
+    </w:p>
+    <w:p>
+      <w:pPr>
+        <w:numPr>
+          <w:ilvl w:val="0"/>
+          <w:numId w:val="2"/>
+        </w:numPr>
+        <w:ind w:left="720" w:hanging="360"/>
+        <w:jc w:val="both"/>
+        <w:rPr>
+          <w:rFonts w:ascii="Times New Roman" w:cs="Times New Roman" w:eastAsia="Times New Roman" w:hAnsi="Times New Roman"/>
+          <w:u w:val="none"/>
+        </w:rPr>
+      </w:pPr>
+      <w:r>
+        <w:rPr>
+          <w:rFonts w:ascii="Times New Roman" w:cs="Times New Roman" w:eastAsia="Times New Roman" w:hAnsi="Times New Roman"/>
+          <w:rtl w:val="0"/>
+        </w:rPr>
+        <w:t xml:space="preserve">Acrobot</w:t>
+      </w:r>
+    </w:p>
+    <w:p>
+      <w:pPr>
+        <w:ind w:left="720" w:firstLine="0"/>
+        <w:jc w:val="both"/>
+        <w:rPr>
+          <w:rFonts w:ascii="Times New Roman" w:cs="Times New Roman" w:eastAsia="Times New Roman" w:hAnsi="Times New Roman"/>
+        </w:rPr>
+      </w:pPr>
+      <w:r>
+        <w:rPr>
+          <w:rFonts w:ascii="Times New Roman" w:cs="Times New Roman" w:eastAsia="Times New Roman" w:hAnsi="Times New Roman"/>
+          <w:rtl w:val="0"/>
+        </w:rPr>
+        <w:tab/>
+        <w:t xml:space="preserve">Acrobot is a 2-link pendulum with only the second joint actuated. Initially, both links point downwards. The goal is to swing the end-effector at a height at least the length of one link above the base.</w:t>
+      </w:r>
+    </w:p>
+    <w:p>
+      <w:pPr>
+        <w:ind w:left="720" w:firstLine="0"/>
+        <w:jc w:val="both"/>
+        <w:rPr>
+          <w:rFonts w:ascii="Times New Roman" w:cs="Times New Roman" w:eastAsia="Times New Roman" w:hAnsi="Times New Roman"/>
+        </w:rPr>
+      </w:pPr>
+      <w:r>
+        <w:rPr>
+          <w:rFonts w:ascii="Times New Roman" w:cs="Times New Roman" w:eastAsia="Times New Roman" w:hAnsi="Times New Roman"/>
+          <w:rtl w:val="0"/>
+        </w:rPr>
+        <w:tab/>
+        <w:t xml:space="preserve">The observation space is a numpy array in this environment. State calculation, [cos(theta1) sin(theta1) cos(theta2) sin(theta2) thetaDot1 thetaDot2]</w:t>
+      </w:r>
+    </w:p>
+    <w:p>
+      <w:pPr>
+        <w:ind w:left="720" w:firstLine="720"/>
+        <w:jc w:val="both"/>
+        <w:rPr>
+          <w:rFonts w:ascii="Times New Roman" w:cs="Times New Roman" w:eastAsia="Times New Roman" w:hAnsi="Times New Roman"/>
+        </w:rPr>
+      </w:pPr>
+      <w:r>
+        <w:rPr>
+          <w:rFonts w:ascii="Times New Roman" w:cs="Times New Roman" w:eastAsia="Times New Roman" w:hAnsi="Times New Roman"/>
+          <w:rtl w:val="0"/>
+        </w:rPr>
+        <w:t xml:space="preserve">The action is either applying +1, 0 or -1 torque on the joint between the two pendulum links.</w:t>
+      </w:r>
+    </w:p>
+    <w:p>
+      <w:pPr>
+        <w:ind w:left="720" w:firstLine="720"/>
+        <w:jc w:val="both"/>
+        <w:rPr>
+          <w:rFonts w:ascii="Times New Roman" w:cs="Times New Roman" w:eastAsia="Times New Roman" w:hAnsi="Times New Roman"/>
+        </w:rPr>
+      </w:pPr>
+      <w:r>
+        <w:rPr>
+          <w:rtl w:val="0"/>
+        </w:rPr>
+      </w:r>
+    </w:p>
+    <w:p>
+      <w:pPr>
+        <w:numPr>
+          <w:ilvl w:val="0"/>
+          <w:numId w:val="2"/>
+        </w:numPr>
+        <w:ind w:left="720" w:hanging="360"/>
+        <w:jc w:val="both"/>
+        <w:rPr>
+          <w:rFonts w:ascii="Times New Roman" w:cs="Times New Roman" w:eastAsia="Times New Roman" w:hAnsi="Times New Roman"/>
+          <w:u w:val="none"/>
+        </w:rPr>
+      </w:pPr>
+      <w:r>
+        <w:rPr>
+          <w:rFonts w:ascii="Times New Roman" w:cs="Times New Roman" w:eastAsia="Times New Roman" w:hAnsi="Times New Roman"/>
+          <w:rtl w:val="0"/>
+        </w:rPr>
+        <w:t xml:space="preserve">MountainCar</w:t>
+      </w:r>
+    </w:p>
+    <w:p>
+      <w:pPr>
+        <w:ind w:left="720" w:firstLine="0"/>
+        <w:jc w:val="both"/>
+        <w:rPr>
+          <w:rFonts w:ascii="Times New Roman" w:cs="Times New Roman" w:eastAsia="Times New Roman" w:hAnsi="Times New Roman"/>
+        </w:rPr>
+      </w:pPr>
+      <w:r>
+        <w:rPr>
+          <w:rFonts w:ascii="Times New Roman" w:cs="Times New Roman" w:eastAsia="Times New Roman" w:hAnsi="Times New Roman"/>
+          <w:rtl w:val="0"/>
+        </w:rPr>
+        <w:tab/>
+        <w:t xml:space="preserve">A car is on a one-dimensional track, positioned between two mountains. The goal is to drive up the mountain. </w:t>
+      </w:r>
+    </w:p>
+    <w:p>
+      <w:pPr>
+        <w:ind w:left="720" w:firstLine="0"/>
+        <w:jc w:val="both"/>
+        <w:rPr>
+          <w:rFonts w:ascii="Times New Roman" w:cs="Times New Roman" w:eastAsia="Times New Roman" w:hAnsi="Times New Roman"/>
+        </w:rPr>
+      </w:pPr>
+      <w:r>
+        <w:rPr>
+          <w:rFonts w:ascii="Times New Roman" w:cs="Times New Roman" w:eastAsia="Times New Roman" w:hAnsi="Times New Roman"/>
+          <w:rtl w:val="0"/>
+        </w:rPr>
+        <w:tab/>
+        <w:t xml:space="preserve">The observation space is a numpy space that contains position and velocity. The action space is push left, right, and no push.</w:t>
+      </w:r>
+    </w:p>
+    <w:p>
+      <w:pPr>
+        <w:ind w:left="720" w:firstLine="0"/>
+        <w:jc w:val="both"/>
+        <w:rPr>
+          <w:rFonts w:ascii="Times New Roman" w:cs="Times New Roman" w:eastAsia="Times New Roman" w:hAnsi="Times New Roman"/>
+        </w:rPr>
+      </w:pPr>
+      <w:r>
+        <w:rPr>
+          <w:rtl w:val="0"/>
+        </w:rPr>
+      </w:r>
+    </w:p>
+    <w:p>
+      <w:pPr>
+        <w:numPr>
+          <w:ilvl w:val="0"/>
+          <w:numId w:val="2"/>
+        </w:numPr>
+        <w:ind w:left="720" w:hanging="360"/>
+        <w:jc w:val="both"/>
+        <w:rPr>
+          <w:rFonts w:ascii="Times New Roman" w:cs="Times New Roman" w:eastAsia="Times New Roman" w:hAnsi="Times New Roman"/>
+          <w:u w:val="none"/>
+        </w:rPr>
+      </w:pPr>
+      <w:r>
+        <w:rPr>
+          <w:rFonts w:ascii="Times New Roman" w:cs="Times New Roman" w:eastAsia="Times New Roman" w:hAnsi="Times New Roman"/>
+          <w:rtl w:val="0"/>
+        </w:rPr>
+        <w:t xml:space="preserve">Own Build Environment: Find The Center</w:t>
+      </w:r>
+    </w:p>
+    <w:p>
+      <w:pPr>
+        <w:ind w:left="720" w:firstLine="720"/>
+        <w:jc w:val="both"/>
+        <w:rPr>
+          <w:rFonts w:ascii="Times New Roman" w:cs="Times New Roman" w:eastAsia="Times New Roman" w:hAnsi="Times New Roman"/>
+        </w:rPr>
+      </w:pPr>
+      <w:r>
+        <w:rPr>
+          <w:rFonts w:ascii="Times New Roman" w:cs="Times New Roman" w:eastAsia="Times New Roman" w:hAnsi="Times New Roman"/>
+          <w:rtl w:val="0"/>
+        </w:rPr>
+        <w:t xml:space="preserve">In this environment, there is a red arc that tries to find center of the two-dimensional grid, with constant velocity and speed.</w:t>
+      </w:r>
+    </w:p>
+    <w:p>
+      <w:pPr>
+        <w:ind w:left="720" w:firstLine="720"/>
+        <w:jc w:val="both"/>
+        <w:rPr>
+          <w:rFonts w:ascii="Times New Roman" w:cs="Times New Roman" w:eastAsia="Times New Roman" w:hAnsi="Times New Roman"/>
+        </w:rPr>
+      </w:pPr>
+      <w:r>
+        <w:rPr>
+          <w:rFonts w:ascii="Times New Roman" w:cs="Times New Roman" w:eastAsia="Times New Roman" w:hAnsi="Times New Roman"/>
+          <w:rtl w:val="0"/>
+        </w:rPr>
+        <w:t xml:space="preserve">The observation space is the distance between center and arc respect to the X-axis and Y-axis.</w:t>
+      </w:r>
+    </w:p>
+    <w:p>
+      <w:pPr>
+        <w:ind w:left="720" w:firstLine="0"/>
+        <w:jc w:val="both"/>
+        <w:rPr>
+          <w:rFonts w:ascii="Times New Roman" w:cs="Times New Roman" w:eastAsia="Times New Roman" w:hAnsi="Times New Roman"/>
+        </w:rPr>
+      </w:pPr>
+      <w:r>
+        <w:rPr>
+          <w:rFonts w:ascii="Times New Roman" w:cs="Times New Roman" w:eastAsia="Times New Roman" w:hAnsi="Times New Roman"/>
+          <w:rtl w:val="0"/>
+        </w:rPr>
+        <w:tab/>
+        <w:t xml:space="preserve">The action space is up, right, left, and right.</w:t>
+      </w:r>
+    </w:p>
+    <w:p>
+      <w:pPr>
+        <w:jc w:val="both"/>
+        <w:rPr>
+          <w:rFonts w:ascii="Times New Roman" w:cs="Times New Roman" w:eastAsia="Times New Roman" w:hAnsi="Times New Roman"/>
+        </w:rPr>
+      </w:pPr>
+      <w:r>
+        <w:rPr>
+          <w:rtl w:val="0"/>
+        </w:rPr>
+      </w:r>
+    </w:p>
+    <w:p>
+      <w:pPr>
+        <w:jc w:val="both"/>
+        <w:rPr>
+          <w:rFonts w:ascii="Times New Roman" w:cs="Times New Roman" w:eastAsia="Times New Roman" w:hAnsi="Times New Roman"/>
+        </w:rPr>
+      </w:pPr>
+      <w:r>
+        <w:rPr>
+          <w:rtl w:val="0"/>
+        </w:rPr>
+      </w:r>
+    </w:p>
+    <w:p>
+      <w:pPr>
+        <w:jc w:val="both"/>
+        <w:rPr>
+          <w:rFonts w:ascii="Times New Roman" w:cs="Times New Roman" w:eastAsia="Times New Roman" w:hAnsi="Times New Roman"/>
+        </w:rPr>
+      </w:pPr>
+      <w:r>
+        <w:rPr>
+          <w:rtl w:val="0"/>
+        </w:rPr>
+      </w:r>
+    </w:p>
+    <w:p>
+      <w:pPr>
+        <w:jc w:val="center"/>
+        <w:rPr>
+          <w:rFonts w:ascii="Times New Roman" w:cs="Times New Roman" w:eastAsia="Times New Roman" w:hAnsi="Times New Roman"/>
+        </w:rPr>
+      </w:pPr>
+      <w:r>
+        <w:rPr>
+          <w:rFonts w:ascii="Times New Roman" w:cs="Times New Roman" w:eastAsia="Times New Roman" w:hAnsi="Times New Roman"/>
+        </w:rPr>
+        <w:drawing>
+          <wp:inline distB="114300" distT="114300" distL="114300" distR="114300">
+            <wp:extent cx="2753678" cy="2293256"/>
+            <wp:effectExtent b="0" l="0" r="0" t="0"/>
+            <wp:docPr id="1" name="image7.png"/>
+            <a:graphic>
+              <a:graphicData uri="http://schemas.openxmlformats.org/drawingml/2006/picture">
+                <pic:pic>
+                  <pic:nvPicPr>
+                    <pic:cNvPr id="0" name="image7.png"/>
+                    <pic:cNvPicPr preferRelativeResize="0"/>
+                  </pic:nvPicPr>
+                  <pic:blipFill>
+                    <a:blip r:embed="rId14"/>
+                    <a:srcRect b="0" l="0" r="0" t="0"/>
+                    <a:stretch>
+                      <a:fillRect/>
+                    </a:stretch>
+                  </pic:blipFill>
+                  <pic:spPr>
+                    <a:xfrm>
+                      <a:off x="0" y="0"/>
+                      <a:ext cx="2753678" cy="2293256"/>
+                    </a:xfrm>
+                    <a:prstGeom prst="rect"/>
+                    <a:ln/>
+                  </pic:spPr>
+                </pic:pic>
+              </a:graphicData>
+            </a:graphic>
+          </wp:inline>
+        </w:drawing>
+      </w:r>
+      <w:r>
+        <w:rPr>
+          <w:rtl w:val="0"/>
+        </w:rPr>
+      </w:r>
+    </w:p>
+    <w:p>
+      <w:pPr>
+        <w:jc w:val="center"/>
+        <w:rPr>
+          <w:rFonts w:ascii="Times New Roman" w:cs="Times New Roman" w:eastAsia="Times New Roman" w:hAnsi="Times New Roman"/>
+          <w:i w:val="1"/>
+          <w:sz w:val="16"/>
+          <w:szCs w:val="16"/>
+        </w:rPr>
+      </w:pPr>
+      <w:r>
+        <w:rPr>
+          <w:rFonts w:ascii="Times New Roman" w:cs="Times New Roman" w:eastAsia="Times New Roman" w:hAnsi="Times New Roman"/>
+          <w:i w:val="1"/>
+          <w:sz w:val="16"/>
+          <w:szCs w:val="16"/>
+          <w:rtl w:val="0"/>
+        </w:rPr>
+        <w:t xml:space="preserve">Figure 3-2: Neural network representation</w:t>
+      </w:r>
+    </w:p>
+    <w:p>
+      <w:pPr>
+        <w:jc w:val="center"/>
+        <w:rPr>
+          <w:rFonts w:ascii="Times New Roman" w:cs="Times New Roman" w:eastAsia="Times New Roman" w:hAnsi="Times New Roman"/>
+          <w:i w:val="1"/>
+          <w:sz w:val="16"/>
+          <w:szCs w:val="16"/>
+        </w:rPr>
+      </w:pPr>
+      <w:r>
+        <w:rPr>
+          <w:rtl w:val="0"/>
+        </w:rPr>
+      </w:r>
+    </w:p>
+    <w:p>
+      <w:pPr>
+        <w:jc w:val="both"/>
+        <w:rPr>
+          <w:rFonts w:ascii="Times New Roman" w:cs="Times New Roman" w:eastAsia="Times New Roman" w:hAnsi="Times New Roman"/>
+        </w:rPr>
+      </w:pPr>
+      <w:r>
+        <w:rPr>
+          <w:rFonts w:ascii="Times New Roman" w:cs="Times New Roman" w:eastAsia="Times New Roman" w:hAnsi="Times New Roman"/>
+          <w:rtl w:val="0"/>
+        </w:rPr>
+        <w:tab/>
+        <w:t xml:space="preserve">For each environment observation space taken for input size and action space taken as output size.</w:t>
+      </w:r>
+      <w:r>
+        <w:rPr>
+          <w:rtl w:val="0"/>
+        </w:rPr>
+      </w:r>
+    </w:p>
+    <w:p>
+      <w:pPr>
+        <w:jc w:val="both"/>
+        <w:rPr>
+          <w:rFonts w:ascii="Times New Roman" w:cs="Times New Roman" w:eastAsia="Times New Roman" w:hAnsi="Times New Roman"/>
+        </w:rPr>
+      </w:pPr>
+      <w:r>
+        <w:rPr>
+          <w:rtl w:val="0"/>
+        </w:rPr>
+      </w:r>
+    </w:p>
+    <w:p>
+      <w:pPr>
+        <w:jc w:val="both"/>
+        <w:rPr>
+          <w:rFonts w:ascii="Times New Roman" w:cs="Times New Roman" w:eastAsia="Times New Roman" w:hAnsi="Times New Roman"/>
+        </w:rPr>
+      </w:pPr>
+      <w:r>
+        <w:rPr>
+          <w:rtl w:val="0"/>
+        </w:rPr>
+      </w:r>
+    </w:p>
+    <w:p>
+      <w:pPr>
+        <w:jc w:val="both"/>
+        <w:rPr>
+          <w:rFonts w:ascii="Times New Roman" w:cs="Times New Roman" w:eastAsia="Times New Roman" w:hAnsi="Times New Roman"/>
+          <w:b w:val="1"/>
+        </w:rPr>
+      </w:pPr>
+      <w:r>
+        <w:rPr>
+          <w:rFonts w:ascii="Times New Roman" w:cs="Times New Roman" w:eastAsia="Times New Roman" w:hAnsi="Times New Roman"/>
+          <w:b w:val="1"/>
+          <w:rtl w:val="0"/>
+        </w:rPr>
+        <w:t xml:space="preserve">3.1 Demo Software Design</w:t>
+      </w:r>
+    </w:p>
+    <w:p>
+      <w:pPr>
+        <w:jc w:val="both"/>
+        <w:rPr>
+          <w:rFonts w:ascii="Times New Roman" w:cs="Times New Roman" w:eastAsia="Times New Roman" w:hAnsi="Times New Roman"/>
+        </w:rPr>
+      </w:pPr>
+      <w:r>
+        <w:rPr>
+          <w:rtl w:val="0"/>
+        </w:rPr>
+      </w:r>
+    </w:p>
+    <w:p>
+      <w:pPr>
+        <w:ind w:firstLine="720"/>
+        <w:jc w:val="both"/>
+        <w:rPr>
+          <w:rFonts w:ascii="Times New Roman" w:cs="Times New Roman" w:eastAsia="Times New Roman" w:hAnsi="Times New Roman"/>
+        </w:rPr>
+      </w:pPr>
+      <w:r>
+        <w:rPr>
+          <w:rFonts w:ascii="Times New Roman" w:cs="Times New Roman" w:eastAsia="Times New Roman" w:hAnsi="Times New Roman"/>
+          <w:rtl w:val="0"/>
+        </w:rPr>
+        <w:t xml:space="preserve">We will use collab to demonstrate experiments. The system user interface will be made Google Colab .ipynb application pages. In .ipnyb page users can see training and test results, variable changes and model settings. Another thing user can see the backend code on Github. Users will be able to select how many episodes will run, how many iterations will apply on an episode, learning rate, and switching between Dense and Focusing neuron types.</w:t>
+      </w:r>
+    </w:p>
+    <w:p>
+      <w:pPr>
+        <w:jc w:val="both"/>
+        <w:rPr>
+          <w:rFonts w:ascii="Times New Roman" w:cs="Times New Roman" w:eastAsia="Times New Roman" w:hAnsi="Times New Roman"/>
+        </w:rPr>
+      </w:pPr>
+      <w:r>
+        <w:rPr>
+          <w:rtl w:val="0"/>
+        </w:rPr>
+      </w:r>
+    </w:p>
+    <w:p>
+      <w:pPr>
+        <w:jc w:val="both"/>
+        <w:rPr>
+          <w:rFonts w:ascii="Times New Roman" w:cs="Times New Roman" w:eastAsia="Times New Roman" w:hAnsi="Times New Roman"/>
+          <w:b w:val="1"/>
+        </w:rPr>
+      </w:pPr>
+      <w:r>
+        <w:rPr>
+          <w:rFonts w:ascii="Times New Roman" w:cs="Times New Roman" w:eastAsia="Times New Roman" w:hAnsi="Times New Roman"/>
+          <w:b w:val="1"/>
+          <w:rtl w:val="0"/>
+        </w:rPr>
+        <w:t xml:space="preserve">3.2 Planned Experiments</w:t>
+      </w:r>
+    </w:p>
+    <w:p>
+      <w:pPr>
+        <w:pStyle w:val="Heading1"/>
+        <w:spacing w:line="240" w:lineRule="auto"/>
+        <w:ind w:left="0" w:firstLine="0"/>
+        <w:rPr>
+          <w:b w:val="0"/>
           <w:sz w:val="24"/>
           <w:szCs w:val="24"/>
         </w:rPr>
       </w:pPr>
-      <w:bookmarkStart w:colFirst="0" w:colLast="0" w:name="_26in1rg" w:id="10"/>
-      <w:bookmarkEnd w:id="10"/>
+      <w:bookmarkStart w:colFirst="0" w:colLast="0" w:name="_26in1rg" w:id="6"/>
+      <w:bookmarkEnd w:id="6"/>
+      <w:r>
+        <w:rPr>
+          <w:sz w:val="24"/>
+          <w:szCs w:val="24"/>
+          <w:rtl w:val="0"/>
+        </w:rPr>
+        <w:tab/>
+      </w:r>
+      <w:r>
+        <w:rPr>
+          <w:b w:val="0"/>
+          <w:sz w:val="24"/>
+          <w:szCs w:val="24"/>
+          <w:rtl w:val="0"/>
+        </w:rPr>
+        <w:t xml:space="preserve">In DQN we train the model while running the environment and create our dataset according to returning data from the environment about the model. After the running tests for Dense and Focussing neurons on an environment, we will use plots to demonstrate some metrics, these are reward taten by the agent on each episode, and loss comparison to show each neuron types efficiency.</w:t>
+      </w:r>
+    </w:p>
+    <w:p>
+      <w:pPr>
+        <w:rPr/>
+      </w:pPr>
+      <w:r>
+        <w:rPr>
+          <w:rtl w:val="0"/>
+        </w:rPr>
+      </w:r>
+    </w:p>
+    <w:p>
+      <w:pPr>
+        <w:pStyle w:val="Heading1"/>
+        <w:numPr>
+          <w:ilvl w:val="0"/>
+          <w:numId w:val="3"/>
+        </w:numPr>
+        <w:ind w:left="284" w:hanging="284"/>
+        <w:rPr>
+          <w:sz w:val="24"/>
+          <w:szCs w:val="24"/>
+        </w:rPr>
+      </w:pPr>
+      <w:bookmarkStart w:colFirst="0" w:colLast="0" w:name="_xs25puam0ukc" w:id="7"/>
+      <w:bookmarkEnd w:id="7"/>
       <w:r>
         <w:rPr>
           <w:sz w:val="24"/>
@@ -4169,9 +4804,9 @@
           <w:rFonts w:ascii="Times New Roman" w:cs="Times New Roman" w:eastAsia="Times New Roman" w:hAnsi="Times New Roman"/>
           <w:rtl w:val="0"/>
         </w:rPr>
-        <w:t xml:space="preserve">Online (2019). [link] URL </w:t>
-      </w:r>
-      <w:hyperlink r:id="rId13">
+        <w:t xml:space="preserve">Online: </w:t>
+      </w:r>
+      <w:hyperlink r:id="rId15">
         <w:r>
           <w:rPr>
             <w:rFonts w:ascii="Times New Roman" w:cs="Times New Roman" w:eastAsia="Times New Roman" w:hAnsi="Times New Roman"/>
@@ -4184,8 +4819,10 @@
       </w:hyperlink>
       <w:r>
         <w:rPr>
-          <w:rtl w:val="0"/>
-        </w:rPr>
+          <w:rFonts w:ascii="Times New Roman" w:cs="Times New Roman" w:eastAsia="Times New Roman" w:hAnsi="Times New Roman"/>
+          <w:rtl w:val="0"/>
+        </w:rPr>
+        <w:t xml:space="preserve">, date accessed: Feb 2020</w:t>
       </w:r>
     </w:p>
     <w:p>
@@ -4216,7 +4853,7 @@
         </w:rPr>
         <w:t xml:space="preserve">Boray, F. “An Adaptive Locally Connected Neuron Model: Focusing Neuron.” ArXiv.org, 31 July 2019, </w:t>
       </w:r>
-      <w:hyperlink r:id="rId14">
+      <w:hyperlink r:id="rId16">
         <w:r>
           <w:rPr>
             <w:rFonts w:ascii="Times New Roman" w:cs="Times New Roman" w:eastAsia="Times New Roman" w:hAnsi="Times New Roman"/>
@@ -4264,7 +4901,7 @@
         </w:rPr>
         <w:t xml:space="preserve">Kuang, Nikki Lijing, Clement H. C. Leung, and Vienne W. K. Sung. “Stochastic Reinforcement Learning.” 2018 IEEE First International Conference on Artificial Intelligence and Knowledge Engineering (AIKE) (2018): n. pag. Crossref. </w:t>
       </w:r>
-      <w:hyperlink r:id="rId15">
+      <w:hyperlink r:id="rId17">
         <w:r>
           <w:rPr>
             <w:rFonts w:ascii="Times New Roman" w:cs="Times New Roman" w:eastAsia="Times New Roman" w:hAnsi="Times New Roman"/>
@@ -4317,7 +4954,7 @@
         </w:rPr>
         <w:t xml:space="preserve">Deep Reinforcement Learning with Double Q-learning.” ArXiv.org, 22 Sep 2015, </w:t>
       </w:r>
-      <w:hyperlink r:id="rId16">
+      <w:hyperlink r:id="rId18">
         <w:r>
           <w:rPr>
             <w:rFonts w:ascii="Times New Roman" w:cs="Times New Roman" w:eastAsia="Times New Roman" w:hAnsi="Times New Roman"/>
@@ -4356,7 +4993,14 @@
           <w:u w:val="none"/>
         </w:rPr>
       </w:pPr>
-      <w:hyperlink r:id="rId17">
+      <w:r>
+        <w:rPr>
+          <w:rFonts w:ascii="Times New Roman" w:cs="Times New Roman" w:eastAsia="Times New Roman" w:hAnsi="Times New Roman"/>
+          <w:rtl w:val="0"/>
+        </w:rPr>
+        <w:t xml:space="preserve">Online:</w:t>
+      </w:r>
+      <w:hyperlink r:id="rId19">
         <w:r>
           <w:rPr>
             <w:rFonts w:ascii="Times New Roman" w:cs="Times New Roman" w:eastAsia="Times New Roman" w:hAnsi="Times New Roman"/>
@@ -4369,8 +5013,10 @@
       </w:hyperlink>
       <w:r>
         <w:rPr>
-          <w:rtl w:val="0"/>
-        </w:rPr>
+          <w:rFonts w:ascii="Times New Roman" w:cs="Times New Roman" w:eastAsia="Times New Roman" w:hAnsi="Times New Roman"/>
+          <w:rtl w:val="0"/>
+        </w:rPr>
+        <w:t xml:space="preserve">, date accessed: May 2020</w:t>
       </w:r>
     </w:p>
     <w:p>
@@ -4395,7 +5041,14 @@
           <w:u w:val="none"/>
         </w:rPr>
       </w:pPr>
-      <w:hyperlink r:id="rId18">
+      <w:r>
+        <w:rPr>
+          <w:rFonts w:ascii="Times New Roman" w:cs="Times New Roman" w:eastAsia="Times New Roman" w:hAnsi="Times New Roman"/>
+          <w:rtl w:val="0"/>
+        </w:rPr>
+        <w:t xml:space="preserve">Online:</w:t>
+      </w:r>
+      <w:hyperlink r:id="rId20">
         <w:r>
           <w:rPr>
             <w:rFonts w:ascii="Times New Roman" w:cs="Times New Roman" w:eastAsia="Times New Roman" w:hAnsi="Times New Roman"/>
@@ -4408,8 +5061,10 @@
       </w:hyperlink>
       <w:r>
         <w:rPr>
-          <w:rtl w:val="0"/>
-        </w:rPr>
+          <w:rFonts w:ascii="Times New Roman" w:cs="Times New Roman" w:eastAsia="Times New Roman" w:hAnsi="Times New Roman"/>
+          <w:rtl w:val="0"/>
+        </w:rPr>
+        <w:t xml:space="preserve">, date accessed: May 2020</w:t>
       </w:r>
     </w:p>
     <w:p>
@@ -4434,7 +5089,14 @@
           <w:u w:val="none"/>
         </w:rPr>
       </w:pPr>
-      <w:hyperlink r:id="rId19">
+      <w:r>
+        <w:rPr>
+          <w:rFonts w:ascii="Times New Roman" w:cs="Times New Roman" w:eastAsia="Times New Roman" w:hAnsi="Times New Roman"/>
+          <w:rtl w:val="0"/>
+        </w:rPr>
+        <w:t xml:space="preserve">Online:</w:t>
+      </w:r>
+      <w:hyperlink r:id="rId21">
         <w:r>
           <w:rPr>
             <w:rFonts w:ascii="Times New Roman" w:cs="Times New Roman" w:eastAsia="Times New Roman" w:hAnsi="Times New Roman"/>
@@ -4447,8 +5109,10 @@
       </w:hyperlink>
       <w:r>
         <w:rPr>
-          <w:rtl w:val="0"/>
-        </w:rPr>
+          <w:rFonts w:ascii="Times New Roman" w:cs="Times New Roman" w:eastAsia="Times New Roman" w:hAnsi="Times New Roman"/>
+          <w:rtl w:val="0"/>
+        </w:rPr>
+        <w:t xml:space="preserve">, date accessed: May 2020</w:t>
       </w:r>
     </w:p>
     <w:p>
@@ -4473,7 +5137,14 @@
           <w:u w:val="none"/>
         </w:rPr>
       </w:pPr>
-      <w:hyperlink r:id="rId20">
+      <w:r>
+        <w:rPr>
+          <w:rFonts w:ascii="Times New Roman" w:cs="Times New Roman" w:eastAsia="Times New Roman" w:hAnsi="Times New Roman"/>
+          <w:rtl w:val="0"/>
+        </w:rPr>
+        <w:t xml:space="preserve">Online:</w:t>
+      </w:r>
+      <w:hyperlink r:id="rId22">
         <w:r>
           <w:rPr>
             <w:rFonts w:ascii="Times New Roman" w:cs="Times New Roman" w:eastAsia="Times New Roman" w:hAnsi="Times New Roman"/>
@@ -4486,8 +5157,10 @@
       </w:hyperlink>
       <w:r>
         <w:rPr>
-          <w:rtl w:val="0"/>
-        </w:rPr>
+          <w:rFonts w:ascii="Times New Roman" w:cs="Times New Roman" w:eastAsia="Times New Roman" w:hAnsi="Times New Roman"/>
+          <w:rtl w:val="0"/>
+        </w:rPr>
+        <w:t xml:space="preserve">, date accessed: May 2020</w:t>
       </w:r>
     </w:p>
     <w:p>
@@ -4512,7 +5185,14 @@
           <w:u w:val="none"/>
         </w:rPr>
       </w:pPr>
-      <w:hyperlink r:id="rId21">
+      <w:r>
+        <w:rPr>
+          <w:rFonts w:ascii="Times New Roman" w:cs="Times New Roman" w:eastAsia="Times New Roman" w:hAnsi="Times New Roman"/>
+          <w:rtl w:val="0"/>
+        </w:rPr>
+        <w:t xml:space="preserve">Online:</w:t>
+      </w:r>
+      <w:hyperlink r:id="rId23">
         <w:r>
           <w:rPr>
             <w:rFonts w:ascii="Times New Roman" w:cs="Times New Roman" w:eastAsia="Times New Roman" w:hAnsi="Times New Roman"/>
@@ -4523,6 +5203,13 @@
           <w:t xml:space="preserve">https://devhunteryz.wordpress.com/2019/02/10/kendi-kendine-ogrenen-yz-ajanlari-bolum-ii-derin-q-ogrenme/amp/</w:t>
         </w:r>
       </w:hyperlink>
+      <w:r>
+        <w:rPr>
+          <w:rFonts w:ascii="Times New Roman" w:cs="Times New Roman" w:eastAsia="Times New Roman" w:hAnsi="Times New Roman"/>
+          <w:rtl w:val="0"/>
+        </w:rPr>
+        <w:t xml:space="preserve">, date accessed: May 2020</w:t>
+      </w:r>
       <w:r>
         <w:rPr>
           <w:rtl w:val="0"/>
@@ -4655,6 +5342,116 @@
     <w:lvl w:ilvl="0">
       <w:start w:val="1"/>
       <w:numFmt w:val="decimal"/>
+      <w:lvlText w:val="%1)"/>
+      <w:lvlJc w:val="left"/>
+      <w:pPr>
+        <w:ind w:left="720" w:hanging="360"/>
+      </w:pPr>
+      <w:rPr>
+        <w:u w:val="none"/>
+      </w:rPr>
+    </w:lvl>
+    <w:lvl w:ilvl="1">
+      <w:start w:val="1"/>
+      <w:numFmt w:val="lowerLetter"/>
+      <w:lvlText w:val="%2)"/>
+      <w:lvlJc w:val="left"/>
+      <w:pPr>
+        <w:ind w:left="1440" w:hanging="360"/>
+      </w:pPr>
+      <w:rPr>
+        <w:u w:val="none"/>
+      </w:rPr>
+    </w:lvl>
+    <w:lvl w:ilvl="2">
+      <w:start w:val="1"/>
+      <w:numFmt w:val="lowerRoman"/>
+      <w:lvlText w:val="%3)"/>
+      <w:lvlJc w:val="right"/>
+      <w:pPr>
+        <w:ind w:left="2160" w:hanging="360"/>
+      </w:pPr>
+      <w:rPr>
+        <w:u w:val="none"/>
+      </w:rPr>
+    </w:lvl>
+    <w:lvl w:ilvl="3">
+      <w:start w:val="1"/>
+      <w:numFmt w:val="decimal"/>
+      <w:lvlText w:val="(%4)"/>
+      <w:lvlJc w:val="left"/>
+      <w:pPr>
+        <w:ind w:left="2880" w:hanging="360"/>
+      </w:pPr>
+      <w:rPr>
+        <w:u w:val="none"/>
+      </w:rPr>
+    </w:lvl>
+    <w:lvl w:ilvl="4">
+      <w:start w:val="1"/>
+      <w:numFmt w:val="lowerLetter"/>
+      <w:lvlText w:val="(%5)"/>
+      <w:lvlJc w:val="left"/>
+      <w:pPr>
+        <w:ind w:left="3600" w:hanging="360"/>
+      </w:pPr>
+      <w:rPr>
+        <w:u w:val="none"/>
+      </w:rPr>
+    </w:lvl>
+    <w:lvl w:ilvl="5">
+      <w:start w:val="1"/>
+      <w:numFmt w:val="lowerRoman"/>
+      <w:lvlText w:val="(%6)"/>
+      <w:lvlJc w:val="right"/>
+      <w:pPr>
+        <w:ind w:left="4320" w:hanging="360"/>
+      </w:pPr>
+      <w:rPr>
+        <w:u w:val="none"/>
+      </w:rPr>
+    </w:lvl>
+    <w:lvl w:ilvl="6">
+      <w:start w:val="1"/>
+      <w:numFmt w:val="decimal"/>
+      <w:lvlText w:val="%7."/>
+      <w:lvlJc w:val="left"/>
+      <w:pPr>
+        <w:ind w:left="5040" w:hanging="360"/>
+      </w:pPr>
+      <w:rPr>
+        <w:u w:val="none"/>
+      </w:rPr>
+    </w:lvl>
+    <w:lvl w:ilvl="7">
+      <w:start w:val="1"/>
+      <w:numFmt w:val="lowerLetter"/>
+      <w:lvlText w:val="%8."/>
+      <w:lvlJc w:val="left"/>
+      <w:pPr>
+        <w:ind w:left="5760" w:hanging="360"/>
+      </w:pPr>
+      <w:rPr>
+        <w:u w:val="none"/>
+      </w:rPr>
+    </w:lvl>
+    <w:lvl w:ilvl="8">
+      <w:start w:val="1"/>
+      <w:numFmt w:val="lowerRoman"/>
+      <w:lvlText w:val="%9."/>
+      <w:lvlJc w:val="right"/>
+      <w:pPr>
+        <w:ind w:left="6480" w:hanging="360"/>
+      </w:pPr>
+      <w:rPr>
+        <w:u w:val="none"/>
+      </w:rPr>
+    </w:lvl>
+  </w:abstractNum>
+  <w:abstractNum w:abstractNumId="3">
+    <w:lvl w:ilvl="0">
+      <w:start w:val="1"/>
+      <w:numFmt w:val="decimal"/>
       <w:lvlText w:val="%1."/>
       <w:lvlJc w:val="left"/>
       <w:pPr>
@@ -4748,6 +5545,9 @@
   </w:num>
   <w:num w:numId="2">
     <w:abstractNumId w:val="2"/>
+  </w:num>
+  <w:num w:numId="3">
+    <w:abstractNumId w:val="3"/>
   </w:num>
 </w:numbering>
 </file>

</xml_diff>